<commit_message>
Add supporting documentation for encyclopedia
- Add Köppen climate classification reference document
- Add enriched growing requirements draft documentation
- Update comprehensive metrics guide
- Add Rust guild explanation documents
</commit_message>
<xml_diff>
--- a/shipley_checks/docs/comprehensive_metrics_guide.docx
+++ b/shipley_checks/docs/comprehensive_metrics_guide.docx
@@ -2,7 +2,7 @@
 <file path=word/document.xml><?xml version="1.0" encoding="utf-8"?>
 <w:document xmlns:w="http://schemas.openxmlformats.org/wordprocessingml/2006/main" xmlns:m="http://schemas.openxmlformats.org/officeDocument/2006/math" xmlns:r="http://schemas.openxmlformats.org/officeDocument/2006/relationships" xmlns:o="urn:schemas-microsoft-com:office:office" xmlns:v="urn:schemas-microsoft-com:vml" xmlns:w10="urn:schemas-microsoft-com:office:word" xmlns:a="http://schemas.openxmlformats.org/drawingml/2006/main" xmlns:pic="http://schemas.openxmlformats.org/drawingml/2006/picture" xmlns:wp="http://schemas.openxmlformats.org/drawingml/2006/wordprocessingDrawing">
   <w:body>
-    <w:bookmarkStart w:id="44" w:name="Xee279016512d42d531749e9321fd57868cc81e6"/>
+    <w:bookmarkStart w:id="45" w:name="Xee279016512d42d531749e9321fd57868cc81e6"/>
     <w:p>
       <w:pPr>
         <w:pStyle w:val="Heading1"/>
@@ -121,42 +121,6 @@
       </w:r>
       <w:r>
         <w:t xml:space="preserve">for scientific reproducibility and developer reference.</w:t>
-      </w:r>
-    </w:p>
-    <w:p>
-      <w:pPr>
-        <w:pStyle w:val="BodyText"/>
-      </w:pPr>
-      <w:r>
-        <w:rPr>
-          <w:b/>
-          <w:bCs/>
-        </w:rPr>
-        <w:t xml:space="preserve">What’s New in This Version:</w:t>
-      </w:r>
-      <w:r>
-        <w:t xml:space="preserve"> </w:t>
-      </w:r>
-      <w:r>
-        <w:t xml:space="preserve">- Added explicit formulas, thresholds, and weights for all metrics</w:t>
-      </w:r>
-      <w:r>
-        <w:t xml:space="preserve"> </w:t>
-      </w:r>
-      <w:r>
-        <w:t xml:space="preserve">- Documented recent features (dual-lifestyle fungi annotation, growth form complementarity)</w:t>
-      </w:r>
-      <w:r>
-        <w:t xml:space="preserve"> </w:t>
-      </w:r>
-      <w:r>
-        <w:t xml:space="preserve">- Added Technical Appendix covering calibration system, data formats, and optimizations</w:t>
-      </w:r>
-      <w:r>
-        <w:t xml:space="preserve"> </w:t>
-      </w:r>
-      <w:r>
-        <w:t xml:space="preserve">- Included edge case handling and data quality considerations</w:t>
       </w:r>
     </w:p>
     <w:p>
@@ -303,7 +267,7 @@
         <w:t xml:space="preserve"> </w:t>
       </w:r>
       <w:r>
-        <w:t xml:space="preserve">Rust parallel processing (~25s runtime, 24× faster than R baseline)</w:t>
+        <w:t xml:space="preserve">Rust parallel processing (~5min runtime for 240K guilds)</w:t>
       </w:r>
     </w:p>
     <w:p>
@@ -515,7 +479,1056 @@
         <w:pStyle w:val="FirstParagraph"/>
       </w:pPr>
       <w:r>
-        <w:t xml:space="preserve">This ensures scores reflect realistic guild performance within each climate zone, accounting for regional species pool differences and ecological interactions.</w:t>
+        <w:rPr>
+          <w:b/>
+          <w:bCs/>
+        </w:rPr>
+        <w:t xml:space="preserve">Coverage-Based Metrics (M3, M4, M5, M7):</w:t>
+      </w:r>
+    </w:p>
+    <w:p>
+      <w:pPr>
+        <w:pStyle w:val="BodyText"/>
+      </w:pPr>
+      <w:r>
+        <w:t xml:space="preserve">In November 2024, M3-M5 and M7 were redesigned from unbounded match-count formulas to simple coverage percentages. This change addressed the ceiling effect where real guilds consistently exceeded calibration maximums.</w:t>
+      </w:r>
+    </w:p>
+    <w:p>
+      <w:pPr>
+        <w:pStyle w:val="BodyText"/>
+      </w:pPr>
+      <w:r>
+        <w:rPr>
+          <w:b/>
+          <w:bCs/>
+        </w:rPr>
+        <w:t xml:space="preserve">Rationale for simplification:</w:t>
+      </w:r>
+      <w:r>
+        <w:t xml:space="preserve"> </w:t>
+      </w:r>
+      <w:r>
+        <w:t xml:space="preserve">-</w:t>
+      </w:r>
+      <w:r>
+        <w:t xml:space="preserve"> </w:t>
+      </w:r>
+      <w:r>
+        <w:rPr>
+          <w:b/>
+          <w:bCs/>
+        </w:rPr>
+        <w:t xml:space="preserve">Old approach</w:t>
+      </w:r>
+      <w:r>
+        <w:t xml:space="preserve">: Complex weighted formulas (e.g., M3:</w:t>
+      </w:r>
+      <w:r>
+        <w:t xml:space="preserve"> </w:t>
+      </w:r>
+      <w:r>
+        <w:rPr>
+          <w:rStyle w:val="VerbatimChar"/>
+        </w:rPr>
+        <w:t xml:space="preserve">Σ(predator_matches × 1.0 + fungi × 0.2) / max_pairs × 20.0</w:t>
+      </w:r>
+      <w:r>
+        <w:t xml:space="preserve">) produced unbounded scores that exceeded calibration ranges (e.g., real guilds scored 5.33-21.24 vs. p99 = 2.29)</w:t>
+      </w:r>
+      <w:r>
+        <w:t xml:space="preserve"> </w:t>
+      </w:r>
+      <w:r>
+        <w:t xml:space="preserve">-</w:t>
+      </w:r>
+      <w:r>
+        <w:t xml:space="preserve"> </w:t>
+      </w:r>
+      <w:r>
+        <w:rPr>
+          <w:b/>
+          <w:bCs/>
+        </w:rPr>
+        <w:t xml:space="preserve">New approach</w:t>
+      </w:r>
+      <w:r>
+        <w:t xml:space="preserve">: Simple coverage percentage (</w:t>
+      </w:r>
+      <w:r>
+        <w:rPr>
+          <w:rStyle w:val="VerbatimChar"/>
+        </w:rPr>
+        <w:t xml:space="preserve">plants_with_mechanism / total_plants × 100</w:t>
+      </w:r>
+      <w:r>
+        <w:t xml:space="preserve">) creates natural 0-100% bounds with interpretable meaning</w:t>
+      </w:r>
+      <w:r>
+        <w:t xml:space="preserve"> </w:t>
+      </w:r>
+      <w:r>
+        <w:t xml:space="preserve">-</w:t>
+      </w:r>
+      <w:r>
+        <w:t xml:space="preserve"> </w:t>
+      </w:r>
+      <w:r>
+        <w:rPr>
+          <w:b/>
+          <w:bCs/>
+        </w:rPr>
+        <w:t xml:space="preserve">Result</w:t>
+      </w:r>
+      <w:r>
+        <w:t xml:space="preserve">: Real guilds now overlap with calibration distributions (57-86% vs. p99 = 71%), enabling meaningful percentile discrimination instead of all guilds scoring 100th percentile</w:t>
+      </w:r>
+    </w:p>
+    <w:p>
+      <w:pPr>
+        <w:pStyle w:val="BodyText"/>
+      </w:pPr>
+      <w:r>
+        <w:t xml:space="preserve">This simplification improves both scientific validity (bounded distributions) and horticultural interpretability (</w:t>
+      </w:r>
+      <w:r>
+        <w:t xml:space="preserve">“71% of plants have biocontrol”</w:t>
+      </w:r>
+      <w:r>
+        <w:t xml:space="preserve"> </w:t>
+      </w:r>
+      <w:r>
+        <w:t xml:space="preserve">vs</w:t>
+      </w:r>
+      <w:r>
+        <w:t xml:space="preserve"> </w:t>
+      </w:r>
+      <w:r>
+        <w:t xml:space="preserve">“21.24 normalized units”</w:t>
+      </w:r>
+      <w:r>
+        <w:t xml:space="preserve">).</w:t>
+      </w:r>
+    </w:p>
+    <w:p>
+      <w:pPr>
+        <w:pStyle w:val="BodyText"/>
+      </w:pPr>
+      <w:r>
+        <w:rPr>
+          <w:b/>
+          <w:bCs/>
+        </w:rPr>
+        <w:t xml:space="preserve">Percentile Distribution Table (Tier 3: Humid Temperate, 7-plant guilds)</w:t>
+      </w:r>
+    </w:p>
+    <w:p>
+      <w:pPr>
+        <w:pStyle w:val="BodyText"/>
+      </w:pPr>
+      <w:r>
+        <w:t xml:space="preserve">The table below shows raw score thresholds at key percentiles. This helps interpret what percentile scores mean in practice:</w:t>
+      </w:r>
+    </w:p>
+    <w:tbl>
+      <w:tblPr>
+        <w:tblStyle w:val="Table"/>
+        <w:tblW w:type="pct" w:w="5000"/>
+        <w:tblLayout w:type="fixed"/>
+        <w:tblLook w:firstRow="1" w:lastRow="0" w:firstColumn="0" w:lastColumn="0" w:noHBand="0" w:noVBand="0" w:val="0020"/>
+      </w:tblPr>
+      <w:tblGrid>
+        <w:gridCol w:w="1712"/>
+        <w:gridCol w:w="856"/>
+        <w:gridCol w:w="856"/>
+        <w:gridCol w:w="856"/>
+        <w:gridCol w:w="856"/>
+        <w:gridCol w:w="856"/>
+        <w:gridCol w:w="856"/>
+        <w:gridCol w:w="1070"/>
+      </w:tblGrid>
+      <w:tr>
+        <w:trPr>
+          <w:tblHeader w:val="on"/>
+        </w:trPr>
+        <w:tc>
+          <w:tcPr/>
+          <w:p>
+            <w:pPr>
+              <w:pStyle w:val="Compact"/>
+            </w:pPr>
+            <w:r>
+              <w:t xml:space="preserve">Metric</w:t>
+            </w:r>
+          </w:p>
+        </w:tc>
+        <w:tc>
+          <w:tcPr/>
+          <w:p>
+            <w:pPr>
+              <w:pStyle w:val="Compact"/>
+            </w:pPr>
+            <w:r>
+              <w:t xml:space="preserve">p1</w:t>
+            </w:r>
+          </w:p>
+        </w:tc>
+        <w:tc>
+          <w:tcPr/>
+          <w:p>
+            <w:pPr>
+              <w:pStyle w:val="Compact"/>
+            </w:pPr>
+            <w:r>
+              <w:t xml:space="preserve">p50</w:t>
+            </w:r>
+          </w:p>
+        </w:tc>
+        <w:tc>
+          <w:tcPr/>
+          <w:p>
+            <w:pPr>
+              <w:pStyle w:val="Compact"/>
+            </w:pPr>
+            <w:r>
+              <w:t xml:space="preserve">p70</w:t>
+            </w:r>
+          </w:p>
+        </w:tc>
+        <w:tc>
+          <w:tcPr/>
+          <w:p>
+            <w:pPr>
+              <w:pStyle w:val="Compact"/>
+            </w:pPr>
+            <w:r>
+              <w:t xml:space="preserve">p80</w:t>
+            </w:r>
+          </w:p>
+        </w:tc>
+        <w:tc>
+          <w:tcPr/>
+          <w:p>
+            <w:pPr>
+              <w:pStyle w:val="Compact"/>
+            </w:pPr>
+            <w:r>
+              <w:t xml:space="preserve">p90</w:t>
+            </w:r>
+          </w:p>
+        </w:tc>
+        <w:tc>
+          <w:tcPr/>
+          <w:p>
+            <w:pPr>
+              <w:pStyle w:val="Compact"/>
+            </w:pPr>
+            <w:r>
+              <w:t xml:space="preserve">p95</w:t>
+            </w:r>
+          </w:p>
+        </w:tc>
+        <w:tc>
+          <w:tcPr/>
+          <w:p>
+            <w:pPr>
+              <w:pStyle w:val="Compact"/>
+            </w:pPr>
+            <w:r>
+              <w:t xml:space="preserve">p99</w:t>
+            </w:r>
+          </w:p>
+        </w:tc>
+      </w:tr>
+      <w:tr>
+        <w:tc>
+          <w:tcPr/>
+          <w:p>
+            <w:pPr>
+              <w:pStyle w:val="Compact"/>
+            </w:pPr>
+            <w:r>
+              <w:rPr>
+                <w:b/>
+                <w:bCs/>
+              </w:rPr>
+              <w:t xml:space="preserve">M1 - Phylogenetic Diversity</w:t>
+            </w:r>
+          </w:p>
+        </w:tc>
+        <w:tc>
+          <w:tcPr/>
+          <w:p>
+            <w:pPr>
+              <w:pStyle w:val="Compact"/>
+            </w:pPr>
+            <w:r>
+              <w:t xml:space="preserve">0.207</w:t>
+            </w:r>
+          </w:p>
+        </w:tc>
+        <w:tc>
+          <w:tcPr/>
+          <w:p>
+            <w:pPr>
+              <w:pStyle w:val="Compact"/>
+            </w:pPr>
+            <w:r>
+              <w:t xml:space="preserve">0.436</w:t>
+            </w:r>
+          </w:p>
+        </w:tc>
+        <w:tc>
+          <w:tcPr/>
+          <w:p>
+            <w:pPr>
+              <w:pStyle w:val="Compact"/>
+            </w:pPr>
+            <w:r>
+              <w:t xml:space="preserve">0.459</w:t>
+            </w:r>
+          </w:p>
+        </w:tc>
+        <w:tc>
+          <w:tcPr/>
+          <w:p>
+            <w:pPr>
+              <w:pStyle w:val="Compact"/>
+            </w:pPr>
+            <w:r>
+              <w:t xml:space="preserve">0.471</w:t>
+            </w:r>
+          </w:p>
+        </w:tc>
+        <w:tc>
+          <w:tcPr/>
+          <w:p>
+            <w:pPr>
+              <w:pStyle w:val="Compact"/>
+            </w:pPr>
+            <w:r>
+              <w:t xml:space="preserve">0.491</w:t>
+            </w:r>
+          </w:p>
+        </w:tc>
+        <w:tc>
+          <w:tcPr/>
+          <w:p>
+            <w:pPr>
+              <w:pStyle w:val="Compact"/>
+            </w:pPr>
+            <w:r>
+              <w:t xml:space="preserve">0.510</w:t>
+            </w:r>
+          </w:p>
+        </w:tc>
+        <w:tc>
+          <w:tcPr/>
+          <w:p>
+            <w:pPr>
+              <w:pStyle w:val="Compact"/>
+            </w:pPr>
+            <w:r>
+              <w:t xml:space="preserve">0.544</w:t>
+            </w:r>
+          </w:p>
+        </w:tc>
+      </w:tr>
+      <w:tr>
+        <w:tc>
+          <w:tcPr/>
+          <w:p>
+            <w:pPr>
+              <w:pStyle w:val="Compact"/>
+            </w:pPr>
+            <w:r>
+              <w:rPr>
+                <w:b/>
+                <w:bCs/>
+              </w:rPr>
+              <w:t xml:space="preserve">M2 - Growth Compatibility</w:t>
+            </w:r>
+          </w:p>
+        </w:tc>
+        <w:tc>
+          <w:tcPr/>
+          <w:p>
+            <w:pPr>
+              <w:pStyle w:val="Compact"/>
+            </w:pPr>
+            <w:r>
+              <w:t xml:space="preserve">0.000</w:t>
+            </w:r>
+          </w:p>
+        </w:tc>
+        <w:tc>
+          <w:tcPr/>
+          <w:p>
+            <w:pPr>
+              <w:pStyle w:val="Compact"/>
+            </w:pPr>
+            <w:r>
+              <w:t xml:space="preserve">0.021</w:t>
+            </w:r>
+          </w:p>
+        </w:tc>
+        <w:tc>
+          <w:tcPr/>
+          <w:p>
+            <w:pPr>
+              <w:pStyle w:val="Compact"/>
+            </w:pPr>
+            <w:r>
+              <w:t xml:space="preserve">0.059</w:t>
+            </w:r>
+          </w:p>
+        </w:tc>
+        <w:tc>
+          <w:tcPr/>
+          <w:p>
+            <w:pPr>
+              <w:pStyle w:val="Compact"/>
+            </w:pPr>
+            <w:r>
+              <w:t xml:space="preserve">0.076</w:t>
+            </w:r>
+          </w:p>
+        </w:tc>
+        <w:tc>
+          <w:tcPr/>
+          <w:p>
+            <w:pPr>
+              <w:pStyle w:val="Compact"/>
+            </w:pPr>
+            <w:r>
+              <w:t xml:space="preserve">0.103</w:t>
+            </w:r>
+          </w:p>
+        </w:tc>
+        <w:tc>
+          <w:tcPr/>
+          <w:p>
+            <w:pPr>
+              <w:pStyle w:val="Compact"/>
+            </w:pPr>
+            <w:r>
+              <w:t xml:space="preserve">0.130</w:t>
+            </w:r>
+          </w:p>
+        </w:tc>
+        <w:tc>
+          <w:tcPr/>
+          <w:p>
+            <w:pPr>
+              <w:pStyle w:val="Compact"/>
+            </w:pPr>
+            <w:r>
+              <w:t xml:space="preserve">0.191</w:t>
+            </w:r>
+          </w:p>
+        </w:tc>
+      </w:tr>
+      <w:tr>
+        <w:tc>
+          <w:tcPr/>
+          <w:p>
+            <w:pPr>
+              <w:pStyle w:val="Compact"/>
+            </w:pPr>
+            <w:r>
+              <w:rPr>
+                <w:b/>
+                <w:bCs/>
+              </w:rPr>
+              <w:t xml:space="preserve">M3 - Insect Pest Control</w:t>
+            </w:r>
+          </w:p>
+        </w:tc>
+        <w:tc>
+          <w:tcPr/>
+          <w:p>
+            <w:pPr>
+              <w:pStyle w:val="Compact"/>
+            </w:pPr>
+            <w:r>
+              <w:t xml:space="preserve">0% (0/7)</w:t>
+            </w:r>
+          </w:p>
+        </w:tc>
+        <w:tc>
+          <w:tcPr/>
+          <w:p>
+            <w:pPr>
+              <w:pStyle w:val="Compact"/>
+            </w:pPr>
+            <w:r>
+              <w:t xml:space="preserve">0% (0/7)</w:t>
+            </w:r>
+          </w:p>
+        </w:tc>
+        <w:tc>
+          <w:tcPr/>
+          <w:p>
+            <w:pPr>
+              <w:pStyle w:val="Compact"/>
+            </w:pPr>
+            <w:r>
+              <w:t xml:space="preserve">0% (0/7)</w:t>
+            </w:r>
+          </w:p>
+        </w:tc>
+        <w:tc>
+          <w:tcPr/>
+          <w:p>
+            <w:pPr>
+              <w:pStyle w:val="Compact"/>
+            </w:pPr>
+            <w:r>
+              <w:t xml:space="preserve">14% (1/7)</w:t>
+            </w:r>
+          </w:p>
+        </w:tc>
+        <w:tc>
+          <w:tcPr/>
+          <w:p>
+            <w:pPr>
+              <w:pStyle w:val="Compact"/>
+            </w:pPr>
+            <w:r>
+              <w:t xml:space="preserve">43% (3/7)</w:t>
+            </w:r>
+          </w:p>
+        </w:tc>
+        <w:tc>
+          <w:tcPr/>
+          <w:p>
+            <w:pPr>
+              <w:pStyle w:val="Compact"/>
+            </w:pPr>
+            <w:r>
+              <w:t xml:space="preserve">57% (4/7)</w:t>
+            </w:r>
+          </w:p>
+        </w:tc>
+        <w:tc>
+          <w:tcPr/>
+          <w:p>
+            <w:pPr>
+              <w:pStyle w:val="Compact"/>
+            </w:pPr>
+            <w:r>
+              <w:t xml:space="preserve">71% (5/7)</w:t>
+            </w:r>
+          </w:p>
+        </w:tc>
+      </w:tr>
+      <w:tr>
+        <w:tc>
+          <w:tcPr/>
+          <w:p>
+            <w:pPr>
+              <w:pStyle w:val="Compact"/>
+            </w:pPr>
+            <w:r>
+              <w:rPr>
+                <w:b/>
+                <w:bCs/>
+              </w:rPr>
+              <w:t xml:space="preserve">M4 - Disease Suppression</w:t>
+            </w:r>
+          </w:p>
+        </w:tc>
+        <w:tc>
+          <w:tcPr/>
+          <w:p>
+            <w:pPr>
+              <w:pStyle w:val="Compact"/>
+            </w:pPr>
+            <w:r>
+              <w:t xml:space="preserve">0% (0/7)</w:t>
+            </w:r>
+          </w:p>
+        </w:tc>
+        <w:tc>
+          <w:tcPr/>
+          <w:p>
+            <w:pPr>
+              <w:pStyle w:val="Compact"/>
+            </w:pPr>
+            <w:r>
+              <w:t xml:space="preserve">43% (3/7)</w:t>
+            </w:r>
+          </w:p>
+        </w:tc>
+        <w:tc>
+          <w:tcPr/>
+          <w:p>
+            <w:pPr>
+              <w:pStyle w:val="Compact"/>
+            </w:pPr>
+            <w:r>
+              <w:t xml:space="preserve">57% (4/7)</w:t>
+            </w:r>
+          </w:p>
+        </w:tc>
+        <w:tc>
+          <w:tcPr/>
+          <w:p>
+            <w:pPr>
+              <w:pStyle w:val="Compact"/>
+            </w:pPr>
+            <w:r>
+              <w:t xml:space="preserve">71% (5/7)</w:t>
+            </w:r>
+          </w:p>
+        </w:tc>
+        <w:tc>
+          <w:tcPr/>
+          <w:p>
+            <w:pPr>
+              <w:pStyle w:val="Compact"/>
+            </w:pPr>
+            <w:r>
+              <w:t xml:space="preserve">86% (6/7)</w:t>
+            </w:r>
+          </w:p>
+        </w:tc>
+        <w:tc>
+          <w:tcPr/>
+          <w:p>
+            <w:pPr>
+              <w:pStyle w:val="Compact"/>
+            </w:pPr>
+            <w:r>
+              <w:t xml:space="preserve">86% (6/7)</w:t>
+            </w:r>
+          </w:p>
+        </w:tc>
+        <w:tc>
+          <w:tcPr/>
+          <w:p>
+            <w:pPr>
+              <w:pStyle w:val="Compact"/>
+            </w:pPr>
+            <w:r>
+              <w:t xml:space="preserve">100% (7/7)</w:t>
+            </w:r>
+          </w:p>
+        </w:tc>
+      </w:tr>
+      <w:tr>
+        <w:tc>
+          <w:tcPr/>
+          <w:p>
+            <w:pPr>
+              <w:pStyle w:val="Compact"/>
+            </w:pPr>
+            <w:r>
+              <w:rPr>
+                <w:b/>
+                <w:bCs/>
+              </w:rPr>
+              <w:t xml:space="preserve">M5 - Beneficial Fungi</w:t>
+            </w:r>
+          </w:p>
+        </w:tc>
+        <w:tc>
+          <w:tcPr/>
+          <w:p>
+            <w:pPr>
+              <w:pStyle w:val="Compact"/>
+            </w:pPr>
+            <w:r>
+              <w:t xml:space="preserve">0% (0/7)</w:t>
+            </w:r>
+          </w:p>
+        </w:tc>
+        <w:tc>
+          <w:tcPr/>
+          <w:p>
+            <w:pPr>
+              <w:pStyle w:val="Compact"/>
+            </w:pPr>
+            <w:r>
+              <w:t xml:space="preserve">43% (3/7)</w:t>
+            </w:r>
+          </w:p>
+        </w:tc>
+        <w:tc>
+          <w:tcPr/>
+          <w:p>
+            <w:pPr>
+              <w:pStyle w:val="Compact"/>
+            </w:pPr>
+            <w:r>
+              <w:t xml:space="preserve">57% (4/7)</w:t>
+            </w:r>
+          </w:p>
+        </w:tc>
+        <w:tc>
+          <w:tcPr/>
+          <w:p>
+            <w:pPr>
+              <w:pStyle w:val="Compact"/>
+            </w:pPr>
+            <w:r>
+              <w:t xml:space="preserve">57% (4/7)</w:t>
+            </w:r>
+          </w:p>
+        </w:tc>
+        <w:tc>
+          <w:tcPr/>
+          <w:p>
+            <w:pPr>
+              <w:pStyle w:val="Compact"/>
+            </w:pPr>
+            <w:r>
+              <w:t xml:space="preserve">71% (5/7)</w:t>
+            </w:r>
+          </w:p>
+        </w:tc>
+        <w:tc>
+          <w:tcPr/>
+          <w:p>
+            <w:pPr>
+              <w:pStyle w:val="Compact"/>
+            </w:pPr>
+            <w:r>
+              <w:t xml:space="preserve">71% (5/7)</w:t>
+            </w:r>
+          </w:p>
+        </w:tc>
+        <w:tc>
+          <w:tcPr/>
+          <w:p>
+            <w:pPr>
+              <w:pStyle w:val="Compact"/>
+            </w:pPr>
+            <w:r>
+              <w:t xml:space="preserve">86% (6/7)</w:t>
+            </w:r>
+          </w:p>
+        </w:tc>
+      </w:tr>
+      <w:tr>
+        <w:tc>
+          <w:tcPr/>
+          <w:p>
+            <w:pPr>
+              <w:pStyle w:val="Compact"/>
+            </w:pPr>
+            <w:r>
+              <w:rPr>
+                <w:b/>
+                <w:bCs/>
+              </w:rPr>
+              <w:t xml:space="preserve">M6 - Structural Diversity</w:t>
+            </w:r>
+          </w:p>
+        </w:tc>
+        <w:tc>
+          <w:tcPr/>
+          <w:p>
+            <w:pPr>
+              <w:pStyle w:val="Compact"/>
+            </w:pPr>
+            <w:r>
+              <w:t xml:space="preserve">0.00</w:t>
+            </w:r>
+          </w:p>
+        </w:tc>
+        <w:tc>
+          <w:tcPr/>
+          <w:p>
+            <w:pPr>
+              <w:pStyle w:val="Compact"/>
+            </w:pPr>
+            <w:r>
+              <w:t xml:space="preserve">0.39</w:t>
+            </w:r>
+          </w:p>
+        </w:tc>
+        <w:tc>
+          <w:tcPr/>
+          <w:p>
+            <w:pPr>
+              <w:pStyle w:val="Compact"/>
+            </w:pPr>
+            <w:r>
+              <w:t xml:space="preserve">0.48</w:t>
+            </w:r>
+          </w:p>
+        </w:tc>
+        <w:tc>
+          <w:tcPr/>
+          <w:p>
+            <w:pPr>
+              <w:pStyle w:val="Compact"/>
+            </w:pPr>
+            <w:r>
+              <w:t xml:space="preserve">0.54</w:t>
+            </w:r>
+          </w:p>
+        </w:tc>
+        <w:tc>
+          <w:tcPr/>
+          <w:p>
+            <w:pPr>
+              <w:pStyle w:val="Compact"/>
+            </w:pPr>
+            <w:r>
+              <w:t xml:space="preserve">0.63</w:t>
+            </w:r>
+          </w:p>
+        </w:tc>
+        <w:tc>
+          <w:tcPr/>
+          <w:p>
+            <w:pPr>
+              <w:pStyle w:val="Compact"/>
+            </w:pPr>
+            <w:r>
+              <w:t xml:space="preserve">0.70</w:t>
+            </w:r>
+          </w:p>
+        </w:tc>
+        <w:tc>
+          <w:tcPr/>
+          <w:p>
+            <w:pPr>
+              <w:pStyle w:val="Compact"/>
+            </w:pPr>
+            <w:r>
+              <w:t xml:space="preserve">0.84</w:t>
+            </w:r>
+          </w:p>
+        </w:tc>
+      </w:tr>
+      <w:tr>
+        <w:tc>
+          <w:tcPr/>
+          <w:p>
+            <w:pPr>
+              <w:pStyle w:val="Compact"/>
+            </w:pPr>
+            <w:r>
+              <w:rPr>
+                <w:b/>
+                <w:bCs/>
+              </w:rPr>
+              <w:t xml:space="preserve">M7 - Pollinator Support</w:t>
+            </w:r>
+          </w:p>
+        </w:tc>
+        <w:tc>
+          <w:tcPr/>
+          <w:p>
+            <w:pPr>
+              <w:pStyle w:val="Compact"/>
+            </w:pPr>
+            <w:r>
+              <w:t xml:space="preserve">0% (0/7)</w:t>
+            </w:r>
+          </w:p>
+        </w:tc>
+        <w:tc>
+          <w:tcPr/>
+          <w:p>
+            <w:pPr>
+              <w:pStyle w:val="Compact"/>
+            </w:pPr>
+            <w:r>
+              <w:t xml:space="preserve">14% (1/7)</w:t>
+            </w:r>
+          </w:p>
+        </w:tc>
+        <w:tc>
+          <w:tcPr/>
+          <w:p>
+            <w:pPr>
+              <w:pStyle w:val="Compact"/>
+            </w:pPr>
+            <w:r>
+              <w:t xml:space="preserve">14% (1/7)</w:t>
+            </w:r>
+          </w:p>
+        </w:tc>
+        <w:tc>
+          <w:tcPr/>
+          <w:p>
+            <w:pPr>
+              <w:pStyle w:val="Compact"/>
+            </w:pPr>
+            <w:r>
+              <w:t xml:space="preserve">29% (2/7)</w:t>
+            </w:r>
+          </w:p>
+        </w:tc>
+        <w:tc>
+          <w:tcPr/>
+          <w:p>
+            <w:pPr>
+              <w:pStyle w:val="Compact"/>
+            </w:pPr>
+            <w:r>
+              <w:t xml:space="preserve">29% (2/7)</w:t>
+            </w:r>
+          </w:p>
+        </w:tc>
+        <w:tc>
+          <w:tcPr/>
+          <w:p>
+            <w:pPr>
+              <w:pStyle w:val="Compact"/>
+            </w:pPr>
+            <w:r>
+              <w:t xml:space="preserve">43% (3/7)</w:t>
+            </w:r>
+          </w:p>
+        </w:tc>
+        <w:tc>
+          <w:tcPr/>
+          <w:p>
+            <w:pPr>
+              <w:pStyle w:val="Compact"/>
+            </w:pPr>
+            <w:r>
+              <w:t xml:space="preserve">57% (4/7)</w:t>
+            </w:r>
+          </w:p>
+        </w:tc>
+      </w:tr>
+    </w:tbl>
+    <w:p>
+      <w:pPr>
+        <w:pStyle w:val="BodyText"/>
+      </w:pPr>
+      <w:r>
+        <w:rPr>
+          <w:b/>
+          <w:bCs/>
+        </w:rPr>
+        <w:t xml:space="preserve">Key observations:</w:t>
+      </w:r>
+      <w:r>
+        <w:t xml:space="preserve"> </w:t>
+      </w:r>
+      <w:r>
+        <w:t xml:space="preserve">-</w:t>
+      </w:r>
+      <w:r>
+        <w:t xml:space="preserve"> </w:t>
+      </w:r>
+      <w:r>
+        <w:rPr>
+          <w:b/>
+          <w:bCs/>
+        </w:rPr>
+        <w:t xml:space="preserve">Coverage metrics</w:t>
+      </w:r>
+      <w:r>
+        <w:t xml:space="preserve"> </w:t>
+      </w:r>
+      <w:r>
+        <w:t xml:space="preserve">(M3, M4, M5, M7) show discrete values due to 7-plant guild size (only 8 possible values: 0%, 14%, 29%, 43%, 57%, 71%, 86%, 100%)</w:t>
+      </w:r>
+      <w:r>
+        <w:t xml:space="preserve"> </w:t>
+      </w:r>
+      <w:r>
+        <w:t xml:space="preserve">-</w:t>
+      </w:r>
+      <w:r>
+        <w:t xml:space="preserve"> </w:t>
+      </w:r>
+      <w:r>
+        <w:rPr>
+          <w:b/>
+          <w:bCs/>
+        </w:rPr>
+        <w:t xml:space="preserve">M3 (Biocontrol)</w:t>
+      </w:r>
+      <w:r>
+        <w:t xml:space="preserve">: 70% of random guilds have zero biocontrol - steep distribution with p99 at 71% (5/7 plants)</w:t>
+      </w:r>
+      <w:r>
+        <w:t xml:space="preserve"> </w:t>
+      </w:r>
+      <w:r>
+        <w:t xml:space="preserve">-</w:t>
+      </w:r>
+      <w:r>
+        <w:t xml:space="preserve"> </w:t>
+      </w:r>
+      <w:r>
+        <w:rPr>
+          <w:b/>
+          <w:bCs/>
+        </w:rPr>
+        <w:t xml:space="preserve">M4 (Disease)</w:t>
+      </w:r>
+      <w:r>
+        <w:t xml:space="preserve">: Best spread among coverage metrics - median at 43%, ceiling at 100%</w:t>
+      </w:r>
+      <w:r>
+        <w:t xml:space="preserve"> </w:t>
+      </w:r>
+      <w:r>
+        <w:t xml:space="preserve">-</w:t>
+      </w:r>
+      <w:r>
+        <w:t xml:space="preserve"> </w:t>
+      </w:r>
+      <w:r>
+        <w:rPr>
+          <w:b/>
+          <w:bCs/>
+        </w:rPr>
+        <w:t xml:space="preserve">M5 (Fungi)</w:t>
+      </w:r>
+      <w:r>
+        <w:t xml:space="preserve">: Good spread - median at 43%, p99 at 86% (6/7 plants)</w:t>
+      </w:r>
+      <w:r>
+        <w:t xml:space="preserve"> </w:t>
+      </w:r>
+      <w:r>
+        <w:t xml:space="preserve">-</w:t>
+      </w:r>
+      <w:r>
+        <w:t xml:space="preserve"> </w:t>
+      </w:r>
+      <w:r>
+        <w:rPr>
+          <w:b/>
+          <w:bCs/>
+        </w:rPr>
+        <w:t xml:space="preserve">M7 (Pollinators)</w:t>
+      </w:r>
+      <w:r>
+        <w:t xml:space="preserve">: Most challenging - even p99 only reaches 57% (4/7 plants), reflecting rarity of pollinator documentation</w:t>
+      </w:r>
+      <w:r>
+        <w:t xml:space="preserve"> </w:t>
+      </w:r>
+      <w:r>
+        <w:t xml:space="preserve">-</w:t>
+      </w:r>
+      <w:r>
+        <w:t xml:space="preserve"> </w:t>
+      </w:r>
+      <w:r>
+        <w:rPr>
+          <w:b/>
+          <w:bCs/>
+        </w:rPr>
+        <w:t xml:space="preserve">Continuous metrics</w:t>
+      </w:r>
+      <w:r>
+        <w:t xml:space="preserve"> </w:t>
+      </w:r>
+      <w:r>
+        <w:t xml:space="preserve">(M1, M2, M6) show smooth distributions but M1/M2 have narrow ranges</w:t>
       </w:r>
     </w:p>
     <w:p>
@@ -526,7 +1539,614 @@
       </w:r>
     </w:p>
     <w:bookmarkEnd w:id="10"/>
-    <w:bookmarkStart w:id="14" w:name="m1-pest-pathogen-independence"/>
+    <w:bookmarkStart w:id="11" w:name="eive-l-semantic-binning-light-gradient"/>
+    <w:p>
+      <w:pPr>
+        <w:pStyle w:val="Heading2"/>
+      </w:pPr>
+      <w:r>
+        <w:t xml:space="preserve">EIVE-L Semantic Binning (Light Gradient)</w:t>
+      </w:r>
+    </w:p>
+    <w:p>
+      <w:pPr>
+        <w:pStyle w:val="FirstParagraph"/>
+      </w:pPr>
+      <w:r>
+        <w:t xml:space="preserve">EIVE-L represents a species’ realized niche along the light gradient. The thresholds 3.2 and 7.47 represent empirically calibrated boundaries where light competition becomes significant.</w:t>
+      </w:r>
+    </w:p>
+    <w:tbl>
+      <w:tblPr>
+        <w:tblStyle w:val="Table"/>
+        <w:tblW w:type="pct" w:w="5000"/>
+        <w:tblLayout w:type="fixed"/>
+        <w:tblLook w:firstRow="1" w:lastRow="0" w:firstColumn="0" w:lastColumn="0" w:noHBand="0" w:noVBand="0" w:val="0020"/>
+      </w:tblPr>
+      <w:tblGrid>
+        <w:gridCol w:w="1980"/>
+        <w:gridCol w:w="1980"/>
+        <w:gridCol w:w="1980"/>
+        <w:gridCol w:w="1980"/>
+      </w:tblGrid>
+      <w:tr>
+        <w:trPr>
+          <w:tblHeader w:val="on"/>
+        </w:trPr>
+        <w:tc>
+          <w:tcPr/>
+          <w:p>
+            <w:pPr>
+              <w:pStyle w:val="Compact"/>
+            </w:pPr>
+            <w:r>
+              <w:t xml:space="preserve">Class</w:t>
+            </w:r>
+          </w:p>
+        </w:tc>
+        <w:tc>
+          <w:tcPr/>
+          <w:p>
+            <w:pPr>
+              <w:pStyle w:val="Compact"/>
+            </w:pPr>
+            <w:r>
+              <w:t xml:space="preserve">Label</w:t>
+            </w:r>
+          </w:p>
+        </w:tc>
+        <w:tc>
+          <w:tcPr/>
+          <w:p>
+            <w:pPr>
+              <w:pStyle w:val="Compact"/>
+            </w:pPr>
+            <w:r>
+              <w:t xml:space="preserve">Lower</w:t>
+            </w:r>
+          </w:p>
+        </w:tc>
+        <w:tc>
+          <w:tcPr/>
+          <w:p>
+            <w:pPr>
+              <w:pStyle w:val="Compact"/>
+            </w:pPr>
+            <w:r>
+              <w:t xml:space="preserve">Upper</w:t>
+            </w:r>
+          </w:p>
+        </w:tc>
+      </w:tr>
+      <w:tr>
+        <w:tc>
+          <w:tcPr/>
+          <w:p>
+            <w:pPr>
+              <w:pStyle w:val="Compact"/>
+            </w:pPr>
+            <w:r>
+              <w:t xml:space="preserve">1</w:t>
+            </w:r>
+          </w:p>
+        </w:tc>
+        <w:tc>
+          <w:tcPr/>
+          <w:p>
+            <w:pPr>
+              <w:pStyle w:val="Compact"/>
+            </w:pPr>
+            <w:r>
+              <w:t xml:space="preserve">Deep shade plant (&lt;1% relative illumination)</w:t>
+            </w:r>
+          </w:p>
+        </w:tc>
+        <w:tc>
+          <w:tcPr/>
+          <w:p>
+            <w:pPr>
+              <w:pStyle w:val="Compact"/>
+            </w:pPr>
+            <w:r>
+              <w:t xml:space="preserve">0.00</w:t>
+            </w:r>
+          </w:p>
+        </w:tc>
+        <w:tc>
+          <w:tcPr/>
+          <w:p>
+            <w:pPr>
+              <w:pStyle w:val="Compact"/>
+            </w:pPr>
+            <w:r>
+              <w:t xml:space="preserve">1.61</w:t>
+            </w:r>
+          </w:p>
+        </w:tc>
+      </w:tr>
+      <w:tr>
+        <w:tc>
+          <w:tcPr/>
+          <w:p>
+            <w:pPr>
+              <w:pStyle w:val="Compact"/>
+            </w:pPr>
+            <w:r>
+              <w:t xml:space="preserve">2</w:t>
+            </w:r>
+          </w:p>
+        </w:tc>
+        <w:tc>
+          <w:tcPr/>
+          <w:p>
+            <w:pPr>
+              <w:pStyle w:val="Compact"/>
+            </w:pPr>
+            <w:r>
+              <w:t xml:space="preserve">Between deep shade and shade</w:t>
+            </w:r>
+          </w:p>
+        </w:tc>
+        <w:tc>
+          <w:tcPr/>
+          <w:p>
+            <w:pPr>
+              <w:pStyle w:val="Compact"/>
+            </w:pPr>
+            <w:r>
+              <w:t xml:space="preserve">1.61</w:t>
+            </w:r>
+          </w:p>
+        </w:tc>
+        <w:tc>
+          <w:tcPr/>
+          <w:p>
+            <w:pPr>
+              <w:pStyle w:val="Compact"/>
+            </w:pPr>
+            <w:r>
+              <w:t xml:space="preserve">2.44</w:t>
+            </w:r>
+          </w:p>
+        </w:tc>
+      </w:tr>
+      <w:tr>
+        <w:tc>
+          <w:tcPr/>
+          <w:p>
+            <w:pPr>
+              <w:pStyle w:val="Compact"/>
+            </w:pPr>
+            <w:r>
+              <w:t xml:space="preserve">3</w:t>
+            </w:r>
+          </w:p>
+        </w:tc>
+        <w:tc>
+          <w:tcPr/>
+          <w:p>
+            <w:pPr>
+              <w:pStyle w:val="Compact"/>
+            </w:pPr>
+            <w:r>
+              <w:t xml:space="preserve">Shade plant (mostly &lt;5% relative illumination)</w:t>
+            </w:r>
+          </w:p>
+        </w:tc>
+        <w:tc>
+          <w:tcPr/>
+          <w:p>
+            <w:pPr>
+              <w:pStyle w:val="Compact"/>
+            </w:pPr>
+            <w:r>
+              <w:t xml:space="preserve">2.44</w:t>
+            </w:r>
+          </w:p>
+        </w:tc>
+        <w:tc>
+          <w:tcPr/>
+          <w:p>
+            <w:pPr>
+              <w:pStyle w:val="Compact"/>
+            </w:pPr>
+            <w:r>
+              <w:t xml:space="preserve">3.20</w:t>
+            </w:r>
+          </w:p>
+        </w:tc>
+      </w:tr>
+      <w:tr>
+        <w:tc>
+          <w:tcPr/>
+          <w:p>
+            <w:pPr>
+              <w:pStyle w:val="Compact"/>
+            </w:pPr>
+            <w:r>
+              <w:t xml:space="preserve">4</w:t>
+            </w:r>
+          </w:p>
+        </w:tc>
+        <w:tc>
+          <w:tcPr/>
+          <w:p>
+            <w:pPr>
+              <w:pStyle w:val="Compact"/>
+            </w:pPr>
+            <w:r>
+              <w:t xml:space="preserve">Between shade and semi-shade</w:t>
+            </w:r>
+          </w:p>
+        </w:tc>
+        <w:tc>
+          <w:tcPr/>
+          <w:p>
+            <w:pPr>
+              <w:pStyle w:val="Compact"/>
+            </w:pPr>
+            <w:r>
+              <w:t xml:space="preserve">3.20</w:t>
+            </w:r>
+          </w:p>
+        </w:tc>
+        <w:tc>
+          <w:tcPr/>
+          <w:p>
+            <w:pPr>
+              <w:pStyle w:val="Compact"/>
+            </w:pPr>
+            <w:r>
+              <w:t xml:space="preserve">4.23</w:t>
+            </w:r>
+          </w:p>
+        </w:tc>
+      </w:tr>
+      <w:tr>
+        <w:tc>
+          <w:tcPr/>
+          <w:p>
+            <w:pPr>
+              <w:pStyle w:val="Compact"/>
+            </w:pPr>
+            <w:r>
+              <w:t xml:space="preserve">5</w:t>
+            </w:r>
+          </w:p>
+        </w:tc>
+        <w:tc>
+          <w:tcPr/>
+          <w:p>
+            <w:pPr>
+              <w:pStyle w:val="Compact"/>
+            </w:pPr>
+            <w:r>
+              <w:t xml:space="preserve">Semi-shade plant (&gt;10% illumination, seldom full light)</w:t>
+            </w:r>
+          </w:p>
+        </w:tc>
+        <w:tc>
+          <w:tcPr/>
+          <w:p>
+            <w:pPr>
+              <w:pStyle w:val="Compact"/>
+            </w:pPr>
+            <w:r>
+              <w:t xml:space="preserve">4.23</w:t>
+            </w:r>
+          </w:p>
+        </w:tc>
+        <w:tc>
+          <w:tcPr/>
+          <w:p>
+            <w:pPr>
+              <w:pStyle w:val="Compact"/>
+            </w:pPr>
+            <w:r>
+              <w:t xml:space="preserve">5.45</w:t>
+            </w:r>
+          </w:p>
+        </w:tc>
+      </w:tr>
+      <w:tr>
+        <w:tc>
+          <w:tcPr/>
+          <w:p>
+            <w:pPr>
+              <w:pStyle w:val="Compact"/>
+            </w:pPr>
+            <w:r>
+              <w:t xml:space="preserve">6</w:t>
+            </w:r>
+          </w:p>
+        </w:tc>
+        <w:tc>
+          <w:tcPr/>
+          <w:p>
+            <w:pPr>
+              <w:pStyle w:val="Compact"/>
+            </w:pPr>
+            <w:r>
+              <w:t xml:space="preserve">Between semi-shade and semi-sun</w:t>
+            </w:r>
+          </w:p>
+        </w:tc>
+        <w:tc>
+          <w:tcPr/>
+          <w:p>
+            <w:pPr>
+              <w:pStyle w:val="Compact"/>
+            </w:pPr>
+            <w:r>
+              <w:t xml:space="preserve">5.45</w:t>
+            </w:r>
+          </w:p>
+        </w:tc>
+        <w:tc>
+          <w:tcPr/>
+          <w:p>
+            <w:pPr>
+              <w:pStyle w:val="Compact"/>
+            </w:pPr>
+            <w:r>
+              <w:t xml:space="preserve">6.50</w:t>
+            </w:r>
+          </w:p>
+        </w:tc>
+      </w:tr>
+      <w:tr>
+        <w:tc>
+          <w:tcPr/>
+          <w:p>
+            <w:pPr>
+              <w:pStyle w:val="Compact"/>
+            </w:pPr>
+            <w:r>
+              <w:t xml:space="preserve">7</w:t>
+            </w:r>
+          </w:p>
+        </w:tc>
+        <w:tc>
+          <w:tcPr/>
+          <w:p>
+            <w:pPr>
+              <w:pStyle w:val="Compact"/>
+            </w:pPr>
+            <w:r>
+              <w:t xml:space="preserve">Half-light plant (mostly well lit but tolerates shade)</w:t>
+            </w:r>
+          </w:p>
+        </w:tc>
+        <w:tc>
+          <w:tcPr/>
+          <w:p>
+            <w:pPr>
+              <w:pStyle w:val="Compact"/>
+            </w:pPr>
+            <w:r>
+              <w:t xml:space="preserve">6.50</w:t>
+            </w:r>
+          </w:p>
+        </w:tc>
+        <w:tc>
+          <w:tcPr/>
+          <w:p>
+            <w:pPr>
+              <w:pStyle w:val="Compact"/>
+            </w:pPr>
+            <w:r>
+              <w:t xml:space="preserve">7.47</w:t>
+            </w:r>
+          </w:p>
+        </w:tc>
+      </w:tr>
+      <w:tr>
+        <w:tc>
+          <w:tcPr/>
+          <w:p>
+            <w:pPr>
+              <w:pStyle w:val="Compact"/>
+            </w:pPr>
+            <w:r>
+              <w:t xml:space="preserve">8</w:t>
+            </w:r>
+          </w:p>
+        </w:tc>
+        <w:tc>
+          <w:tcPr/>
+          <w:p>
+            <w:pPr>
+              <w:pStyle w:val="Compact"/>
+            </w:pPr>
+            <w:r>
+              <w:t xml:space="preserve">Light-loving plant (rarely &lt;40% illumination)</w:t>
+            </w:r>
+          </w:p>
+        </w:tc>
+        <w:tc>
+          <w:tcPr/>
+          <w:p>
+            <w:pPr>
+              <w:pStyle w:val="Compact"/>
+            </w:pPr>
+            <w:r>
+              <w:t xml:space="preserve">7.47</w:t>
+            </w:r>
+          </w:p>
+        </w:tc>
+        <w:tc>
+          <w:tcPr/>
+          <w:p>
+            <w:pPr>
+              <w:pStyle w:val="Compact"/>
+            </w:pPr>
+            <w:r>
+              <w:t xml:space="preserve">8.37</w:t>
+            </w:r>
+          </w:p>
+        </w:tc>
+      </w:tr>
+      <w:tr>
+        <w:tc>
+          <w:tcPr/>
+          <w:p>
+            <w:pPr>
+              <w:pStyle w:val="Compact"/>
+            </w:pPr>
+            <w:r>
+              <w:t xml:space="preserve">9</w:t>
+            </w:r>
+          </w:p>
+        </w:tc>
+        <w:tc>
+          <w:tcPr/>
+          <w:p>
+            <w:pPr>
+              <w:pStyle w:val="Compact"/>
+            </w:pPr>
+            <w:r>
+              <w:t xml:space="preserve">Full-light plant (requires full sun)</w:t>
+            </w:r>
+          </w:p>
+        </w:tc>
+        <w:tc>
+          <w:tcPr/>
+          <w:p>
+            <w:pPr>
+              <w:pStyle w:val="Compact"/>
+            </w:pPr>
+            <w:r>
+              <w:t xml:space="preserve">8.37</w:t>
+            </w:r>
+          </w:p>
+        </w:tc>
+        <w:tc>
+          <w:tcPr/>
+          <w:p>
+            <w:pPr>
+              <w:pStyle w:val="Compact"/>
+            </w:pPr>
+            <w:r>
+              <w:t xml:space="preserve">10.00</w:t>
+            </w:r>
+          </w:p>
+        </w:tc>
+      </w:tr>
+    </w:tbl>
+    <w:p>
+      <w:pPr>
+        <w:pStyle w:val="BodyText"/>
+      </w:pPr>
+      <w:r>
+        <w:rPr>
+          <w:b/>
+          <w:bCs/>
+        </w:rPr>
+        <w:t xml:space="preserve">Ecological interpretation:</w:t>
+      </w:r>
+      <w:r>
+        <w:t xml:space="preserve"> </w:t>
+      </w:r>
+      <w:r>
+        <w:t xml:space="preserve">-</w:t>
+      </w:r>
+      <w:r>
+        <w:t xml:space="preserve"> </w:t>
+      </w:r>
+      <w:r>
+        <w:rPr>
+          <w:b/>
+          <w:bCs/>
+        </w:rPr>
+        <w:t xml:space="preserve">1-3 (0.00-3.20):</w:t>
+      </w:r>
+      <w:r>
+        <w:t xml:space="preserve"> </w:t>
+      </w:r>
+      <w:r>
+        <w:t xml:space="preserve">Deep shade specialists (forest floor species)</w:t>
+      </w:r>
+      <w:r>
+        <w:t xml:space="preserve"> </w:t>
+      </w:r>
+      <w:r>
+        <w:t xml:space="preserve">-</w:t>
+      </w:r>
+      <w:r>
+        <w:t xml:space="preserve"> </w:t>
+      </w:r>
+      <w:r>
+        <w:rPr>
+          <w:b/>
+          <w:bCs/>
+        </w:rPr>
+        <w:t xml:space="preserve">4-7 (3.20-7.47):</w:t>
+      </w:r>
+      <w:r>
+        <w:t xml:space="preserve"> </w:t>
+      </w:r>
+      <w:r>
+        <w:t xml:space="preserve">Flexible generalists (forest edge, woodland)</w:t>
+      </w:r>
+      <w:r>
+        <w:t xml:space="preserve"> </w:t>
+      </w:r>
+      <w:r>
+        <w:t xml:space="preserve">-</w:t>
+      </w:r>
+      <w:r>
+        <w:t xml:space="preserve"> </w:t>
+      </w:r>
+      <w:r>
+        <w:rPr>
+          <w:b/>
+          <w:bCs/>
+        </w:rPr>
+        <w:t xml:space="preserve">8-9 (7.47-10.00):</w:t>
+      </w:r>
+      <w:r>
+        <w:t xml:space="preserve"> </w:t>
+      </w:r>
+      <w:r>
+        <w:t xml:space="preserve">Full sun specialists (open habitats)</w:t>
+      </w:r>
+    </w:p>
+    <w:p>
+      <w:pPr>
+        <w:pStyle w:val="BodyText"/>
+      </w:pPr>
+      <w:r>
+        <w:rPr>
+          <w:b/>
+          <w:bCs/>
+        </w:rPr>
+        <w:t xml:space="preserve">Source:</w:t>
+      </w:r>
+      <w:r>
+        <w:t xml:space="preserve"> </w:t>
+      </w:r>
+      <w:r>
+        <w:t xml:space="preserve">British Isles + Germany indicators. Full methodology and other EIVE axes (M, T, R, N) documented in</w:t>
+      </w:r>
+      <w:r>
+        <w:t xml:space="preserve"> </w:t>
+      </w:r>
+      <w:r>
+        <w:rPr>
+          <w:rStyle w:val="VerbatimChar"/>
+        </w:rPr>
+        <w:t xml:space="preserve">results/summaries/phylotraits/Stage_4/EIVE_semantic_binning.md</w:t>
+      </w:r>
+    </w:p>
+    <w:p>
+      <w:r>
+        <w:pict>
+          <v:rect style="width:0;height:1.5pt" o:hralign="center" o:hrstd="t" o:hr="t"/>
+        </w:pict>
+      </w:r>
+    </w:p>
+    <w:bookmarkEnd w:id="11"/>
+    <w:bookmarkStart w:id="15" w:name="m1-pest-pathogen-independence"/>
     <w:p>
       <w:pPr>
         <w:pStyle w:val="Heading2"/>
@@ -547,7 +2167,7 @@
         <w:t xml:space="preserve">Risk Management through Diversity</w:t>
       </w:r>
     </w:p>
-    <w:bookmarkStart w:id="11" w:name="how-it-works-the-code"/>
+    <w:bookmarkStart w:id="12" w:name="how-it-works-the-code"/>
     <w:p>
       <w:pPr>
         <w:pStyle w:val="Heading3"/>
@@ -791,8 +2411,8 @@
         <w:t xml:space="preserve">converts phylogenetic distance to risk. Higher diversity (larger PD) produces lower risk values. The constant K=0.001 calibrates the decay rate - a guild with 1000 units of PD has risk = exp(-1) ≈ 0.37.</w:t>
       </w:r>
     </w:p>
-    <w:bookmarkEnd w:id="11"/>
-    <w:bookmarkStart w:id="12" w:name="scientific-basis-soundness-high"/>
+    <w:bookmarkEnd w:id="12"/>
+    <w:bookmarkStart w:id="13" w:name="scientific-basis-soundness-high"/>
     <w:p>
       <w:pPr>
         <w:pStyle w:val="Heading3"/>
@@ -850,8 +2470,8 @@
         <w:t xml:space="preserve">that allows pests to jump easily from plant to plant.</w:t>
       </w:r>
     </w:p>
-    <w:bookmarkEnd w:id="12"/>
-    <w:bookmarkStart w:id="13" w:name="horticultural-usefulness-medium-high"/>
+    <w:bookmarkEnd w:id="13"/>
+    <w:bookmarkStart w:id="14" w:name="horticultural-usefulness-medium-high"/>
     <w:p>
       <w:pPr>
         <w:pStyle w:val="Heading3"/>
@@ -927,9 +2547,9 @@
         </w:pict>
       </w:r>
     </w:p>
-    <w:bookmarkEnd w:id="13"/>
     <w:bookmarkEnd w:id="14"/>
-    <w:bookmarkStart w:id="18" w:name="m2-growth-compatibility"/>
+    <w:bookmarkEnd w:id="15"/>
+    <w:bookmarkStart w:id="19" w:name="m2-growth-compatibility"/>
     <w:p>
       <w:pPr>
         <w:pStyle w:val="Heading2"/>
@@ -978,7 +2598,7 @@
         <w:t xml:space="preserve">Problem</w:t>
       </w:r>
     </w:p>
-    <w:bookmarkStart w:id="15" w:name="how-it-works-the-code-1"/>
+    <w:bookmarkStart w:id="16" w:name="how-it-works-the-code-1"/>
     <w:p>
       <w:pPr>
         <w:pStyle w:val="Heading3"/>
@@ -1498,14 +3118,14 @@
         <w:t xml:space="preserve">Missing CSR causes error (cannot default); missing height defaults to 1.0m; missing light defaults to 5.0 (flexible)</w:t>
       </w:r>
     </w:p>
-    <w:bookmarkEnd w:id="15"/>
-    <w:bookmarkStart w:id="16" w:name="scientific-basis-soundness-high-1"/>
+    <w:bookmarkEnd w:id="16"/>
+    <w:bookmarkStart w:id="17" w:name="scientific-basis"/>
     <w:p>
       <w:pPr>
         <w:pStyle w:val="Heading3"/>
       </w:pPr>
       <w:r>
-        <w:t xml:space="preserve">Scientific Basis (Soundness: High)</w:t>
+        <w:t xml:space="preserve">Scientific Basis</w:t>
       </w:r>
     </w:p>
     <w:p>
@@ -1534,8 +3154,8 @@
         <w:t xml:space="preserve">Growth form complementarity (vine+tree) added to recognize mutualistic vertical space use, analogous to CSR conflict modulation.</w:t>
       </w:r>
     </w:p>
-    <w:bookmarkEnd w:id="16"/>
-    <w:bookmarkStart w:id="17" w:name="horticultural-usefulness-high"/>
+    <w:bookmarkEnd w:id="17"/>
+    <w:bookmarkStart w:id="18" w:name="horticultural-usefulness-high"/>
     <w:p>
       <w:pPr>
         <w:pStyle w:val="Heading3"/>
@@ -1595,9 +3215,9 @@
         </w:pict>
       </w:r>
     </w:p>
-    <w:bookmarkEnd w:id="17"/>
     <w:bookmarkEnd w:id="18"/>
-    <w:bookmarkStart w:id="22" w:name="m3-insect-control-biocontrol"/>
+    <w:bookmarkEnd w:id="19"/>
+    <w:bookmarkStart w:id="23" w:name="m3-insect-control-biocontrol"/>
     <w:p>
       <w:pPr>
         <w:pStyle w:val="Heading2"/>
@@ -1618,7 +3238,7 @@
         <w:t xml:space="preserve">The Bodyguard System</w:t>
       </w:r>
     </w:p>
-    <w:bookmarkStart w:id="19" w:name="how-it-works-the-code-2"/>
+    <w:bookmarkStart w:id="20" w:name="how-it-works-the-code-2"/>
     <w:p>
       <w:pPr>
         <w:pStyle w:val="Heading3"/>
@@ -1632,13 +3252,7 @@
         <w:pStyle w:val="FirstParagraph"/>
       </w:pPr>
       <w:r>
-        <w:t xml:space="preserve">The code acts like a matchmaker using a massive database of</w:t>
-      </w:r>
-      <w:r>
-        <w:t xml:space="preserve"> </w:t>
-      </w:r>
-      <w:r>
-        <w:t xml:space="preserve">“who eats whom.”</w:t>
+        <w:t xml:space="preserve">The code checks which plants have documented biocontrol mechanisms (predators or entomopathogenic fungi).</w:t>
       </w:r>
     </w:p>
     <w:p>
@@ -1650,7 +3264,7 @@
           <w:b/>
           <w:bCs/>
         </w:rPr>
-        <w:t xml:space="preserve">Algorithm:</w:t>
+        <w:t xml:space="preserve">Algorithm (Coverage-Based):</w:t>
       </w:r>
     </w:p>
     <w:p>
@@ -1661,7 +3275,7 @@
         <w:rPr>
           <w:rStyle w:val="VerbatimChar"/>
         </w:rPr>
-        <w:t xml:space="preserve">For each pair of plants (A, B):</w:t>
+        <w:t xml:space="preserve">For each plant in guild:</w:t>
       </w:r>
       <w:r>
         <w:br/>
@@ -1670,7 +3284,7 @@
         <w:rPr>
           <w:rStyle w:val="VerbatimChar"/>
         </w:rPr>
-        <w:t xml:space="preserve">  herbivores_on_A = herbivores attacking plant A</w:t>
+        <w:t xml:space="preserve">  has_predators = check if any other plant attracts predators that eat this plant's herbivores</w:t>
       </w:r>
       <w:r>
         <w:br/>
@@ -1679,7 +3293,7 @@
         <w:rPr>
           <w:rStyle w:val="VerbatimChar"/>
         </w:rPr>
-        <w:t xml:space="preserve">  predators_from_B = predators/fungi attracted by plant B</w:t>
+        <w:t xml:space="preserve">  has_fungi = check if any other plant hosts entomopathogenic fungi</w:t>
       </w:r>
       <w:r>
         <w:br/>
@@ -1691,7 +3305,7 @@
         <w:rPr>
           <w:rStyle w:val="VerbatimChar"/>
         </w:rPr>
-        <w:t xml:space="preserve">  specific_matches = count(herbivores_on_A ∩ known_prey_of(predators_from_B))</w:t>
+        <w:t xml:space="preserve">  if has_predators OR has_fungi:</w:t>
       </w:r>
       <w:r>
         <w:br/>
@@ -1700,7 +3314,7 @@
         <w:rPr>
           <w:rStyle w:val="VerbatimChar"/>
         </w:rPr>
-        <w:t xml:space="preserve">  general_fungi = count(entomopathogenic_fungi_from_B)</w:t>
+        <w:t xml:space="preserve">    mark plant as having biocontrol</w:t>
       </w:r>
       <w:r>
         <w:br/>
@@ -1712,7 +3326,7 @@
         <w:rPr>
           <w:rStyle w:val="VerbatimChar"/>
         </w:rPr>
-        <w:t xml:space="preserve">  protection_score += specific_matches × 1.0</w:t>
+        <w:t xml:space="preserve">biocontrol_coverage = (plants_with_biocontrol / total_plants) × 100</w:t>
       </w:r>
       <w:r>
         <w:br/>
@@ -1721,27 +3335,6 @@
         <w:rPr>
           <w:rStyle w:val="VerbatimChar"/>
         </w:rPr>
-        <w:t xml:space="preserve">  protection_score += general_fungi × 0.2</w:t>
-      </w:r>
-      <w:r>
-        <w:br/>
-      </w:r>
-      <w:r>
-        <w:br/>
-      </w:r>
-      <w:r>
-        <w:rPr>
-          <w:rStyle w:val="VerbatimChar"/>
-        </w:rPr>
-        <w:t xml:space="preserve">Final score = (protection_score / n_plant_pairs) × 20.0</w:t>
-      </w:r>
-      <w:r>
-        <w:br/>
-      </w:r>
-      <w:r>
-        <w:rPr>
-          <w:rStyle w:val="VerbatimChar"/>
-        </w:rPr>
         <w:t xml:space="preserve">Percentile normalize</w:t>
       </w:r>
     </w:p>
@@ -1754,7 +3347,25 @@
           <w:b/>
           <w:bCs/>
         </w:rPr>
-        <w:t xml:space="preserve">Mechanism Weights:</w:t>
+        <w:t xml:space="preserve">Simplified from weighted match-count formula</w:t>
+      </w:r>
+      <w:r>
+        <w:t xml:space="preserve"> </w:t>
+      </w:r>
+      <w:r>
+        <w:t xml:space="preserve">(Nov 2024): Previously calculated total predator/fungi matches with weights (1.0 for specific matches, 0.2 for general fungi), normalized by plant pairs, and multiplied by 20.0. This produced unbounded scores (real guilds: 5.33-21.24 vs. calibration p99: 2.29). New formula counts % of plants covered, creating natural 0-100% bounds where real guilds (57-86%) now overlap with calibration (p99: 71.4%).</w:t>
+      </w:r>
+    </w:p>
+    <w:p>
+      <w:pPr>
+        <w:pStyle w:val="BodyText"/>
+      </w:pPr>
+      <w:r>
+        <w:rPr>
+          <w:b/>
+          <w:bCs/>
+        </w:rPr>
+        <w:t xml:space="preserve">Output:</w:t>
       </w:r>
       <w:r>
         <w:t xml:space="preserve"> </w:t>
@@ -1770,13 +3381,13 @@
           <w:b/>
           <w:bCs/>
         </w:rPr>
-        <w:t xml:space="preserve">Specific predator/parasite match:</w:t>
-      </w:r>
-      <w:r>
-        <w:t xml:space="preserve"> </w:t>
-      </w:r>
-      <w:r>
-        <w:t xml:space="preserve">1.0 (herbivore A → known predator B)</w:t>
+        <w:t xml:space="preserve">Raw score:</w:t>
+      </w:r>
+      <w:r>
+        <w:t xml:space="preserve"> </w:t>
+      </w:r>
+      <w:r>
+        <w:t xml:space="preserve">Coverage percentage (0-100%)</w:t>
       </w:r>
       <w:r>
         <w:t xml:space="preserve"> </w:t>
@@ -1792,13 +3403,41 @@
           <w:b/>
           <w:bCs/>
         </w:rPr>
-        <w:t xml:space="preserve">Entomopathogenic fungi:</w:t>
-      </w:r>
-      <w:r>
-        <w:t xml:space="preserve"> </w:t>
-      </w:r>
-      <w:r>
-        <w:t xml:space="preserve">0.2 (broad-spectrum but less targeted)</w:t>
+        <w:t xml:space="preserve">Percentile:</w:t>
+      </w:r>
+      <w:r>
+        <w:t xml:space="preserve"> </w:t>
+      </w:r>
+      <w:r>
+        <w:t xml:space="preserve">Position in Köppen tier-specific distribution</w:t>
+      </w:r>
+      <w:r>
+        <w:t xml:space="preserve"> </w:t>
+      </w:r>
+      <w:r>
+        <w:t xml:space="preserve">-</w:t>
+      </w:r>
+      <w:r>
+        <w:t xml:space="preserve"> </w:t>
+      </w:r>
+      <w:r>
+        <w:rPr>
+          <w:b/>
+          <w:bCs/>
+        </w:rPr>
+        <w:t xml:space="preserve">Interpretation:</w:t>
+      </w:r>
+      <w:r>
+        <w:t xml:space="preserve"> </w:t>
+      </w:r>
+      <w:r>
+        <w:t xml:space="preserve">“71% of plants have biocontrol”</w:t>
+      </w:r>
+      <w:r>
+        <w:t xml:space="preserve"> </w:t>
+      </w:r>
+      <w:r>
+        <w:t xml:space="preserve">(horticulturally meaningful)</w:t>
       </w:r>
     </w:p>
     <w:p>
@@ -1810,19 +3449,342 @@
           <w:b/>
           <w:bCs/>
         </w:rPr>
-        <w:t xml:space="preserve">Normalization Factor:</w:t>
-      </w:r>
-      <w:r>
-        <w:t xml:space="preserve"> </w:t>
-      </w:r>
-      <w:r>
-        <w:t xml:space="preserve">- Final raw score multiplied by 20.0 before percentile normalization</w:t>
-      </w:r>
-      <w:r>
-        <w:t xml:space="preserve"> </w:t>
-      </w:r>
-      <w:r>
-        <w:t xml:space="preserve">- Calibrates scores to match empirical distribution</w:t>
+        <w:t xml:space="preserve">Technical Details:</w:t>
+      </w:r>
+      <w:r>
+        <w:t xml:space="preserve"> </w:t>
+      </w:r>
+      <w:r>
+        <w:t xml:space="preserve">-</w:t>
+      </w:r>
+      <w:r>
+        <w:t xml:space="preserve"> </w:t>
+      </w:r>
+      <w:r>
+        <w:rPr>
+          <w:b/>
+          <w:bCs/>
+        </w:rPr>
+        <w:t xml:space="preserve">Data sources:</w:t>
+      </w:r>
+      <w:r>
+        <w:t xml:space="preserve"> </w:t>
+      </w:r>
+      <w:r>
+        <w:rPr>
+          <w:rStyle w:val="VerbatimChar"/>
+        </w:rPr>
+        <w:t xml:space="preserve">organism_profiles_11711.parquet</w:t>
+      </w:r>
+      <w:r>
+        <w:t xml:space="preserve"> </w:t>
+      </w:r>
+      <w:r>
+        <w:t xml:space="preserve">with columns:</w:t>
+      </w:r>
+      <w:r>
+        <w:t xml:space="preserve"> </w:t>
+      </w:r>
+      <w:r>
+        <w:t xml:space="preserve">-</w:t>
+      </w:r>
+      <w:r>
+        <w:t xml:space="preserve"> </w:t>
+      </w:r>
+      <w:r>
+        <w:rPr>
+          <w:rStyle w:val="VerbatimChar"/>
+        </w:rPr>
+        <w:t xml:space="preserve">herbivores_hasHost</w:t>
+      </w:r>
+      <w:r>
+        <w:t xml:space="preserve">,</w:t>
+      </w:r>
+      <w:r>
+        <w:t xml:space="preserve"> </w:t>
+      </w:r>
+      <w:r>
+        <w:rPr>
+          <w:rStyle w:val="VerbatimChar"/>
+        </w:rPr>
+        <w:t xml:space="preserve">herbivores_interactsWith</w:t>
+      </w:r>
+      <w:r>
+        <w:t xml:space="preserve">,</w:t>
+      </w:r>
+      <w:r>
+        <w:t xml:space="preserve"> </w:t>
+      </w:r>
+      <w:r>
+        <w:rPr>
+          <w:rStyle w:val="VerbatimChar"/>
+        </w:rPr>
+        <w:t xml:space="preserve">herbivores_adjacentTo</w:t>
+      </w:r>
+      <w:r>
+        <w:t xml:space="preserve"> </w:t>
+      </w:r>
+      <w:r>
+        <w:t xml:space="preserve">-</w:t>
+      </w:r>
+      <w:r>
+        <w:t xml:space="preserve"> </w:t>
+      </w:r>
+      <w:r>
+        <w:rPr>
+          <w:rStyle w:val="VerbatimChar"/>
+        </w:rPr>
+        <w:t xml:space="preserve">predators_hasHost</w:t>
+      </w:r>
+      <w:r>
+        <w:t xml:space="preserve">,</w:t>
+      </w:r>
+      <w:r>
+        <w:t xml:space="preserve"> </w:t>
+      </w:r>
+      <w:r>
+        <w:rPr>
+          <w:rStyle w:val="VerbatimChar"/>
+        </w:rPr>
+        <w:t xml:space="preserve">predators_interactsWith</w:t>
+      </w:r>
+      <w:r>
+        <w:t xml:space="preserve">,</w:t>
+      </w:r>
+      <w:r>
+        <w:t xml:space="preserve"> </w:t>
+      </w:r>
+      <w:r>
+        <w:rPr>
+          <w:rStyle w:val="VerbatimChar"/>
+        </w:rPr>
+        <w:t xml:space="preserve">predators_adjacentTo</w:t>
+      </w:r>
+      <w:r>
+        <w:t xml:space="preserve"> </w:t>
+      </w:r>
+      <w:r>
+        <w:t xml:space="preserve">-</w:t>
+      </w:r>
+      <w:r>
+        <w:t xml:space="preserve"> </w:t>
+      </w:r>
+      <w:r>
+        <w:rPr>
+          <w:rStyle w:val="VerbatimChar"/>
+        </w:rPr>
+        <w:t xml:space="preserve">entomopathogenic_fungi</w:t>
+      </w:r>
+      <w:r>
+        <w:t xml:space="preserve"> </w:t>
+      </w:r>
+      <w:r>
+        <w:t xml:space="preserve">(list column)</w:t>
+      </w:r>
+      <w:r>
+        <w:t xml:space="preserve"> </w:t>
+      </w:r>
+      <w:r>
+        <w:t xml:space="preserve">-</w:t>
+      </w:r>
+      <w:r>
+        <w:t xml:space="preserve"> </w:t>
+      </w:r>
+      <w:r>
+        <w:rPr>
+          <w:b/>
+          <w:bCs/>
+        </w:rPr>
+        <w:t xml:space="preserve">Lookup tables:</w:t>
+      </w:r>
+      <w:r>
+        <w:t xml:space="preserve"> </w:t>
+      </w:r>
+      <w:r>
+        <w:rPr>
+          <w:rStyle w:val="VerbatimChar"/>
+        </w:rPr>
+        <w:t xml:space="preserve">herbivore_predators</w:t>
+      </w:r>
+      <w:r>
+        <w:t xml:space="preserve"> </w:t>
+      </w:r>
+      <w:r>
+        <w:t xml:space="preserve">(805 entries),</w:t>
+      </w:r>
+      <w:r>
+        <w:t xml:space="preserve"> </w:t>
+      </w:r>
+      <w:r>
+        <w:rPr>
+          <w:rStyle w:val="VerbatimChar"/>
+        </w:rPr>
+        <w:t xml:space="preserve">insect_parasites</w:t>
+      </w:r>
+      <w:r>
+        <w:t xml:space="preserve"> </w:t>
+      </w:r>
+      <w:r>
+        <w:t xml:space="preserve">(2,372 entries)</w:t>
+      </w:r>
+      <w:r>
+        <w:t xml:space="preserve"> </w:t>
+      </w:r>
+      <w:r>
+        <w:t xml:space="preserve">-</w:t>
+      </w:r>
+      <w:r>
+        <w:t xml:space="preserve"> </w:t>
+      </w:r>
+      <w:r>
+        <w:rPr>
+          <w:b/>
+          <w:bCs/>
+        </w:rPr>
+        <w:t xml:space="preserve">Herbivore extraction:</w:t>
+      </w:r>
+      <w:r>
+        <w:t xml:space="preserve"> </w:t>
+      </w:r>
+      <w:r>
+        <w:t xml:space="preserve">Conservative taxonomic filtering approach (33.6% plant coverage)</w:t>
+      </w:r>
+      <w:r>
+        <w:t xml:space="preserve"> </w:t>
+      </w:r>
+      <w:r>
+        <w:t xml:space="preserve">- Direct GloBI query with relationship types:</w:t>
+      </w:r>
+      <w:r>
+        <w:t xml:space="preserve"> </w:t>
+      </w:r>
+      <w:r>
+        <w:rPr>
+          <w:rStyle w:val="VerbatimChar"/>
+        </w:rPr>
+        <w:t xml:space="preserve">eats</w:t>
+      </w:r>
+      <w:r>
+        <w:t xml:space="preserve">,</w:t>
+      </w:r>
+      <w:r>
+        <w:t xml:space="preserve"> </w:t>
+      </w:r>
+      <w:r>
+        <w:rPr>
+          <w:rStyle w:val="VerbatimChar"/>
+        </w:rPr>
+        <w:t xml:space="preserve">preysOn</w:t>
+      </w:r>
+      <w:r>
+        <w:t xml:space="preserve">,</w:t>
+      </w:r>
+      <w:r>
+        <w:t xml:space="preserve"> </w:t>
+      </w:r>
+      <w:r>
+        <w:rPr>
+          <w:rStyle w:val="VerbatimChar"/>
+        </w:rPr>
+        <w:t xml:space="preserve">hasHost</w:t>
+      </w:r>
+      <w:r>
+        <w:t xml:space="preserve"> </w:t>
+      </w:r>
+      <w:r>
+        <w:t xml:space="preserve">- Excluded 5 mutualist families: Apidae, Halictidae, Andrenidae, Megachilidae, Colletidae (bees)</w:t>
+      </w:r>
+      <w:r>
+        <w:t xml:space="preserve"> </w:t>
+      </w:r>
+      <w:r>
+        <w:t xml:space="preserve">- Excluded 14 predator families with &gt;70% predation ratio (e.g., Nabidae, Hemerobiidae, Carabidae)</w:t>
+      </w:r>
+      <w:r>
+        <w:t xml:space="preserve"> </w:t>
+      </w:r>
+      <w:r>
+        <w:t xml:space="preserve">- Filters out ecologically confounding organisms (pollinators, beneficial predators)</w:t>
+      </w:r>
+      <w:r>
+        <w:t xml:space="preserve"> </w:t>
+      </w:r>
+      <w:r>
+        <w:t xml:space="preserve">-</w:t>
+      </w:r>
+      <w:r>
+        <w:t xml:space="preserve"> </w:t>
+      </w:r>
+      <w:r>
+        <w:rPr>
+          <w:b/>
+          <w:bCs/>
+        </w:rPr>
+        <w:t xml:space="preserve">Edge case:</w:t>
+      </w:r>
+      <w:r>
+        <w:t xml:space="preserve"> </w:t>
+      </w:r>
+      <w:r>
+        <w:t xml:space="preserve">Zero herbivores returns score = 0.0 (no pests = no biocontrol needed)</w:t>
+      </w:r>
+    </w:p>
+    <w:bookmarkEnd w:id="20"/>
+    <w:bookmarkStart w:id="21" w:name="scientific-basis-1"/>
+    <w:p>
+      <w:pPr>
+        <w:pStyle w:val="Heading3"/>
+      </w:pPr>
+      <w:r>
+        <w:t xml:space="preserve">Scientific Basis</w:t>
+      </w:r>
+    </w:p>
+    <w:p>
+      <w:pPr>
+        <w:pStyle w:val="FirstParagraph"/>
+      </w:pPr>
+      <w:r>
+        <w:rPr>
+          <w:b/>
+          <w:bCs/>
+        </w:rPr>
+        <w:t xml:space="preserve">Conservation Biological Control</w:t>
+      </w:r>
+      <w:r>
+        <w:t xml:space="preserve"> </w:t>
+      </w:r>
+      <w:r>
+        <w:t xml:space="preserve">is real: diverse gardens attract beneficial insects. However, the metric relies on data that is often incomplete. A</w:t>
+      </w:r>
+      <w:r>
+        <w:t xml:space="preserve"> </w:t>
+      </w:r>
+      <w:r>
+        <w:t xml:space="preserve">“zero”</w:t>
+      </w:r>
+      <w:r>
+        <w:t xml:space="preserve"> </w:t>
+      </w:r>
+      <w:r>
+        <w:t xml:space="preserve">score might just mean</w:t>
+      </w:r>
+      <w:r>
+        <w:t xml:space="preserve"> </w:t>
+      </w:r>
+      <w:r>
+        <w:t xml:space="preserve">“we don’t know,”</w:t>
+      </w:r>
+      <w:r>
+        <w:t xml:space="preserve"> </w:t>
+      </w:r>
+      <w:r>
+        <w:t xml:space="preserve">not</w:t>
+      </w:r>
+      <w:r>
+        <w:t xml:space="preserve"> </w:t>
+      </w:r>
+      <w:r>
+        <w:t xml:space="preserve">“no protection.”</w:t>
       </w:r>
     </w:p>
     <w:p>
@@ -1834,263 +3796,13 @@
           <w:b/>
           <w:bCs/>
         </w:rPr>
-        <w:t xml:space="preserve">Technical Details:</w:t>
-      </w:r>
-      <w:r>
-        <w:t xml:space="preserve"> </w:t>
-      </w:r>
-      <w:r>
-        <w:t xml:space="preserve">-</w:t>
-      </w:r>
-      <w:r>
-        <w:t xml:space="preserve"> </w:t>
-      </w:r>
-      <w:r>
-        <w:rPr>
-          <w:b/>
-          <w:bCs/>
-        </w:rPr>
-        <w:t xml:space="preserve">Data sources:</w:t>
-      </w:r>
-      <w:r>
-        <w:t xml:space="preserve"> </w:t>
-      </w:r>
-      <w:r>
-        <w:rPr>
-          <w:rStyle w:val="VerbatimChar"/>
-        </w:rPr>
-        <w:t xml:space="preserve">organism_profiles_11711.parquet</w:t>
-      </w:r>
-      <w:r>
-        <w:t xml:space="preserve"> </w:t>
-      </w:r>
-      <w:r>
-        <w:t xml:space="preserve">with columns:</w:t>
-      </w:r>
-      <w:r>
-        <w:t xml:space="preserve"> </w:t>
-      </w:r>
-      <w:r>
-        <w:t xml:space="preserve">-</w:t>
-      </w:r>
-      <w:r>
-        <w:t xml:space="preserve"> </w:t>
-      </w:r>
-      <w:r>
-        <w:rPr>
-          <w:rStyle w:val="VerbatimChar"/>
-        </w:rPr>
-        <w:t xml:space="preserve">herbivores_hasHost</w:t>
-      </w:r>
-      <w:r>
-        <w:t xml:space="preserve">,</w:t>
-      </w:r>
-      <w:r>
-        <w:t xml:space="preserve"> </w:t>
-      </w:r>
-      <w:r>
-        <w:rPr>
-          <w:rStyle w:val="VerbatimChar"/>
-        </w:rPr>
-        <w:t xml:space="preserve">herbivores_interactsWith</w:t>
-      </w:r>
-      <w:r>
-        <w:t xml:space="preserve">,</w:t>
-      </w:r>
-      <w:r>
-        <w:t xml:space="preserve"> </w:t>
-      </w:r>
-      <w:r>
-        <w:rPr>
-          <w:rStyle w:val="VerbatimChar"/>
-        </w:rPr>
-        <w:t xml:space="preserve">herbivores_adjacentTo</w:t>
-      </w:r>
-      <w:r>
-        <w:t xml:space="preserve"> </w:t>
-      </w:r>
-      <w:r>
-        <w:t xml:space="preserve">-</w:t>
-      </w:r>
-      <w:r>
-        <w:t xml:space="preserve"> </w:t>
-      </w:r>
-      <w:r>
-        <w:rPr>
-          <w:rStyle w:val="VerbatimChar"/>
-        </w:rPr>
-        <w:t xml:space="preserve">predators_hasHost</w:t>
-      </w:r>
-      <w:r>
-        <w:t xml:space="preserve">,</w:t>
-      </w:r>
-      <w:r>
-        <w:t xml:space="preserve"> </w:t>
-      </w:r>
-      <w:r>
-        <w:rPr>
-          <w:rStyle w:val="VerbatimChar"/>
-        </w:rPr>
-        <w:t xml:space="preserve">predators_interactsWith</w:t>
-      </w:r>
-      <w:r>
-        <w:t xml:space="preserve">,</w:t>
-      </w:r>
-      <w:r>
-        <w:t xml:space="preserve"> </w:t>
-      </w:r>
-      <w:r>
-        <w:rPr>
-          <w:rStyle w:val="VerbatimChar"/>
-        </w:rPr>
-        <w:t xml:space="preserve">predators_adjacentTo</w:t>
-      </w:r>
-      <w:r>
-        <w:t xml:space="preserve"> </w:t>
-      </w:r>
-      <w:r>
-        <w:t xml:space="preserve">-</w:t>
-      </w:r>
-      <w:r>
-        <w:t xml:space="preserve"> </w:t>
-      </w:r>
-      <w:r>
-        <w:rPr>
-          <w:rStyle w:val="VerbatimChar"/>
-        </w:rPr>
-        <w:t xml:space="preserve">entomopathogenic_fungi</w:t>
-      </w:r>
-      <w:r>
-        <w:t xml:space="preserve"> </w:t>
-      </w:r>
-      <w:r>
-        <w:t xml:space="preserve">(list column)</w:t>
-      </w:r>
-      <w:r>
-        <w:t xml:space="preserve"> </w:t>
-      </w:r>
-      <w:r>
-        <w:t xml:space="preserve">-</w:t>
-      </w:r>
-      <w:r>
-        <w:t xml:space="preserve"> </w:t>
-      </w:r>
-      <w:r>
-        <w:rPr>
-          <w:b/>
-          <w:bCs/>
-        </w:rPr>
-        <w:t xml:space="preserve">Lookup tables:</w:t>
-      </w:r>
-      <w:r>
-        <w:t xml:space="preserve"> </w:t>
-      </w:r>
-      <w:r>
-        <w:rPr>
-          <w:rStyle w:val="VerbatimChar"/>
-        </w:rPr>
-        <w:t xml:space="preserve">herbivore_predators</w:t>
-      </w:r>
-      <w:r>
-        <w:t xml:space="preserve"> </w:t>
-      </w:r>
-      <w:r>
-        <w:t xml:space="preserve">(805 entries),</w:t>
-      </w:r>
-      <w:r>
-        <w:t xml:space="preserve"> </w:t>
-      </w:r>
-      <w:r>
-        <w:rPr>
-          <w:rStyle w:val="VerbatimChar"/>
-        </w:rPr>
-        <w:t xml:space="preserve">insect_parasites</w:t>
-      </w:r>
-      <w:r>
-        <w:t xml:space="preserve"> </w:t>
-      </w:r>
-      <w:r>
-        <w:t xml:space="preserve">(2,372 entries)</w:t>
-      </w:r>
-      <w:r>
-        <w:t xml:space="preserve"> </w:t>
-      </w:r>
-      <w:r>
-        <w:t xml:space="preserve">-</w:t>
-      </w:r>
-      <w:r>
-        <w:t xml:space="preserve"> </w:t>
-      </w:r>
-      <w:r>
-        <w:rPr>
-          <w:b/>
-          <w:bCs/>
-        </w:rPr>
-        <w:t xml:space="preserve">Edge case:</w:t>
-      </w:r>
-      <w:r>
-        <w:t xml:space="preserve"> </w:t>
-      </w:r>
-      <w:r>
-        <w:t xml:space="preserve">Zero herbivores returns score = 0.0 (no pests = no biocontrol needed)</w:t>
-      </w:r>
-    </w:p>
-    <w:bookmarkEnd w:id="19"/>
-    <w:bookmarkStart w:id="20" w:name="scientific-basis-soundness-moderate"/>
-    <w:p>
-      <w:pPr>
-        <w:pStyle w:val="Heading3"/>
-      </w:pPr>
-      <w:r>
-        <w:t xml:space="preserve">Scientific Basis (Soundness: Moderate)</w:t>
-      </w:r>
-    </w:p>
-    <w:p>
-      <w:pPr>
-        <w:pStyle w:val="FirstParagraph"/>
-      </w:pPr>
-      <w:r>
-        <w:rPr>
-          <w:b/>
-          <w:bCs/>
-        </w:rPr>
-        <w:t xml:space="preserve">Conservation Biological Control</w:t>
-      </w:r>
-      <w:r>
-        <w:t xml:space="preserve"> </w:t>
-      </w:r>
-      <w:r>
-        <w:t xml:space="preserve">is real: diverse gardens attract beneficial insects. However, the metric relies on data that is often incomplete. A</w:t>
-      </w:r>
-      <w:r>
-        <w:t xml:space="preserve"> </w:t>
-      </w:r>
-      <w:r>
-        <w:t xml:space="preserve">“zero”</w:t>
-      </w:r>
-      <w:r>
-        <w:t xml:space="preserve"> </w:t>
-      </w:r>
-      <w:r>
-        <w:t xml:space="preserve">score might just mean</w:t>
-      </w:r>
-      <w:r>
-        <w:t xml:space="preserve"> </w:t>
-      </w:r>
-      <w:r>
-        <w:t xml:space="preserve">“we don’t know,”</w:t>
-      </w:r>
-      <w:r>
-        <w:t xml:space="preserve"> </w:t>
-      </w:r>
-      <w:r>
-        <w:t xml:space="preserve">not</w:t>
-      </w:r>
-      <w:r>
-        <w:t xml:space="preserve"> </w:t>
-      </w:r>
-      <w:r>
-        <w:t xml:space="preserve">“no protection.”</w:t>
+        <w:t xml:space="preserve">Data Quality Note:</w:t>
+      </w:r>
+      <w:r>
+        <w:t xml:space="preserve"> </w:t>
+      </w:r>
+      <w:r>
+        <w:t xml:space="preserve">Reports now include ⚠️ indicators for plants with no interaction data, distinguishing true absence from data gaps.</w:t>
       </w:r>
     </w:p>
     <w:p>
@@ -2102,17 +3814,17 @@
           <w:b/>
           <w:bCs/>
         </w:rPr>
-        <w:t xml:space="preserve">Data Quality Note:</w:t>
-      </w:r>
-      <w:r>
-        <w:t xml:space="preserve"> </w:t>
-      </w:r>
-      <w:r>
-        <w:t xml:space="preserve">Reports now include ⚠️ indicators for plants with no interaction data, distinguishing true absence from data gaps.</w:t>
-      </w:r>
-    </w:p>
-    <w:bookmarkEnd w:id="20"/>
-    <w:bookmarkStart w:id="21" w:name="horticultural-usefulness-high-1"/>
+        <w:t xml:space="preserve">Ecological Accuracy Improvement:</w:t>
+      </w:r>
+      <w:r>
+        <w:t xml:space="preserve"> </w:t>
+      </w:r>
+      <w:r>
+        <w:t xml:space="preserve">The taxonomic filtering approach eliminates false positives from earlier versions (bees and beneficial predators misclassified as herbivores). This conservative method prioritizes precision over coverage, ensuring recommendations reflect genuine antagonistic herbivory rather than mutualistic or predatory interactions.</w:t>
+      </w:r>
+    </w:p>
+    <w:bookmarkEnd w:id="21"/>
+    <w:bookmarkStart w:id="22" w:name="horticultural-usefulness-high-1"/>
     <w:p>
       <w:pPr>
         <w:pStyle w:val="Heading3"/>
@@ -2172,9 +3884,9 @@
         </w:pict>
       </w:r>
     </w:p>
-    <w:bookmarkEnd w:id="21"/>
     <w:bookmarkEnd w:id="22"/>
-    <w:bookmarkStart w:id="26" w:name="m4-disease-control"/>
+    <w:bookmarkEnd w:id="23"/>
+    <w:bookmarkStart w:id="27" w:name="m4-disease-control"/>
     <w:p>
       <w:pPr>
         <w:pStyle w:val="Heading2"/>
@@ -2195,7 +3907,7 @@
         <w:t xml:space="preserve">The Soil Immune System</w:t>
       </w:r>
     </w:p>
-    <w:bookmarkStart w:id="23" w:name="how-it-works-the-code-3"/>
+    <w:bookmarkStart w:id="24" w:name="how-it-works-the-code-3"/>
     <w:p>
       <w:pPr>
         <w:pStyle w:val="Heading3"/>
@@ -2209,7 +3921,7 @@
         <w:pStyle w:val="FirstParagraph"/>
       </w:pPr>
       <w:r>
-        <w:t xml:space="preserve">Similar to M3, but for diseases.</w:t>
+        <w:t xml:space="preserve">The code checks which plants have documented disease control mechanisms (mycoparasites or fungivores).</w:t>
       </w:r>
     </w:p>
     <w:p>
@@ -2221,7 +3933,7 @@
           <w:b/>
           <w:bCs/>
         </w:rPr>
-        <w:t xml:space="preserve">Algorithm:</w:t>
+        <w:t xml:space="preserve">Algorithm (Coverage-Based):</w:t>
       </w:r>
     </w:p>
     <w:p>
@@ -2232,7 +3944,7 @@
         <w:rPr>
           <w:rStyle w:val="VerbatimChar"/>
         </w:rPr>
-        <w:t xml:space="preserve">For each pair of plants (A, B):</w:t>
+        <w:t xml:space="preserve">For each plant in guild:</w:t>
       </w:r>
       <w:r>
         <w:br/>
@@ -2241,7 +3953,7 @@
         <w:rPr>
           <w:rStyle w:val="VerbatimChar"/>
         </w:rPr>
-        <w:t xml:space="preserve">  pathogens_on_A = pathogenic fungi on plant A</w:t>
+        <w:t xml:space="preserve">  has_mycoparasites = check if any other plant hosts fungi that attack this plant's pathogens</w:t>
       </w:r>
       <w:r>
         <w:br/>
@@ -2250,96 +3962,48 @@
         <w:rPr>
           <w:rStyle w:val="VerbatimChar"/>
         </w:rPr>
-        <w:t xml:space="preserve">  mycoparasites_from_B = mycoparasitic fungi from plant B</w:t>
+        <w:t xml:space="preserve">  has_fungivores = check if any other plant attracts animals that eat pathogenic fungi</w:t>
       </w:r>
       <w:r>
         <w:br/>
       </w:r>
       <w:r>
-        <w:rPr>
-          <w:rStyle w:val="VerbatimChar"/>
-        </w:rPr>
-        <w:t xml:space="preserve">  fungivores_from_B = fungivorous animals from plant B</w:t>
-      </w:r>
-      <w:r>
         <w:br/>
       </w:r>
       <w:r>
+        <w:rPr>
+          <w:rStyle w:val="VerbatimChar"/>
+        </w:rPr>
+        <w:t xml:space="preserve">  if has_mycoparasites OR has_fungivores:</w:t>
+      </w:r>
+      <w:r>
         <w:br/>
       </w:r>
       <w:r>
         <w:rPr>
           <w:rStyle w:val="VerbatimChar"/>
         </w:rPr>
-        <w:t xml:space="preserve">  specific_fungi_matches = count(pathogens_on_A ∩ known_prey_of(mycoparasites_from_B))</w:t>
+        <w:t xml:space="preserve">    mark plant as having disease control</w:t>
       </w:r>
       <w:r>
         <w:br/>
       </w:r>
       <w:r>
-        <w:rPr>
-          <w:rStyle w:val="VerbatimChar"/>
-        </w:rPr>
-        <w:t xml:space="preserve">  specific_animal_matches = count(pathogens_on_A ∩ known_prey_of(fungivores_from_B))</w:t>
-      </w:r>
-      <w:r>
         <w:br/>
       </w:r>
       <w:r>
+        <w:rPr>
+          <w:rStyle w:val="VerbatimChar"/>
+        </w:rPr>
+        <w:t xml:space="preserve">disease_coverage = (plants_with_disease_control / total_plants) × 100</w:t>
+      </w:r>
+      <w:r>
         <w:br/>
       </w:r>
       <w:r>
         <w:rPr>
           <w:rStyle w:val="VerbatimChar"/>
         </w:rPr>
-        <w:t xml:space="preserve">  control_score += specific_fungi_matches × 1.0</w:t>
-      </w:r>
-      <w:r>
-        <w:br/>
-      </w:r>
-      <w:r>
-        <w:rPr>
-          <w:rStyle w:val="VerbatimChar"/>
-        </w:rPr>
-        <w:t xml:space="preserve">  control_score += specific_animal_matches × 1.0</w:t>
-      </w:r>
-      <w:r>
-        <w:br/>
-      </w:r>
-      <w:r>
-        <w:rPr>
-          <w:rStyle w:val="VerbatimChar"/>
-        </w:rPr>
-        <w:t xml:space="preserve">  control_score += count(mycoparasites_from_B) × 0.5</w:t>
-      </w:r>
-      <w:r>
-        <w:br/>
-      </w:r>
-      <w:r>
-        <w:rPr>
-          <w:rStyle w:val="VerbatimChar"/>
-        </w:rPr>
-        <w:t xml:space="preserve">  control_score += count(fungivores_from_B) × 0.2</w:t>
-      </w:r>
-      <w:r>
-        <w:br/>
-      </w:r>
-      <w:r>
-        <w:br/>
-      </w:r>
-      <w:r>
-        <w:rPr>
-          <w:rStyle w:val="VerbatimChar"/>
-        </w:rPr>
-        <w:t xml:space="preserve">Final score = (control_score / n_plant_pairs) × 10.0</w:t>
-      </w:r>
-      <w:r>
-        <w:br/>
-      </w:r>
-      <w:r>
-        <w:rPr>
-          <w:rStyle w:val="VerbatimChar"/>
-        </w:rPr>
         <w:t xml:space="preserve">Percentile normalize</w:t>
       </w:r>
     </w:p>
@@ -2352,7 +4016,87 @@
           <w:b/>
           <w:bCs/>
         </w:rPr>
-        <w:t xml:space="preserve">Mechanism Weights:</w:t>
+        <w:t xml:space="preserve">Simplified from weighted match-count formula</w:t>
+      </w:r>
+      <w:r>
+        <w:t xml:space="preserve"> </w:t>
+      </w:r>
+      <w:r>
+        <w:t xml:space="preserve">(Nov 2024): Previously calculated total antagonist/fungivore matches with weights (1.0 for specific, 0.5 for general mycoparasites, 0.2 for general fungivores), normalized by plant pairs, and multiplied by 10.0. New formula counts % of plants covered, creating natural 0-100% bounds. Random guilds show better baseline (p50: 42.9%) than M3, reflecting broader availability of fungal antagonists.</w:t>
+      </w:r>
+    </w:p>
+    <w:p>
+      <w:pPr>
+        <w:pStyle w:val="BodyText"/>
+      </w:pPr>
+      <w:r>
+        <w:rPr>
+          <w:b/>
+          <w:bCs/>
+        </w:rPr>
+        <w:t xml:space="preserve">Dual Antagonist System:</w:t>
+      </w:r>
+      <w:r>
+        <w:t xml:space="preserve"> </w:t>
+      </w:r>
+      <w:r>
+        <w:t xml:space="preserve">The metric considers both:</w:t>
+      </w:r>
+      <w:r>
+        <w:t xml:space="preserve"> </w:t>
+      </w:r>
+      <w:r>
+        <w:t xml:space="preserve">1.</w:t>
+      </w:r>
+      <w:r>
+        <w:t xml:space="preserve"> </w:t>
+      </w:r>
+      <w:r>
+        <w:rPr>
+          <w:b/>
+          <w:bCs/>
+        </w:rPr>
+        <w:t xml:space="preserve">Fungal mycoparasites</w:t>
+      </w:r>
+      <w:r>
+        <w:t xml:space="preserve"> </w:t>
+      </w:r>
+      <w:r>
+        <w:t xml:space="preserve">(fungi that parasitize other fungi)</w:t>
+      </w:r>
+      <w:r>
+        <w:t xml:space="preserve"> </w:t>
+      </w:r>
+      <w:r>
+        <w:t xml:space="preserve">2.</w:t>
+      </w:r>
+      <w:r>
+        <w:t xml:space="preserve"> </w:t>
+      </w:r>
+      <w:r>
+        <w:rPr>
+          <w:b/>
+          <w:bCs/>
+        </w:rPr>
+        <w:t xml:space="preserve">Animal fungivores</w:t>
+      </w:r>
+      <w:r>
+        <w:t xml:space="preserve"> </w:t>
+      </w:r>
+      <w:r>
+        <w:t xml:space="preserve">(beetles, snails that eat fungal fruiting bodies)</w:t>
+      </w:r>
+    </w:p>
+    <w:p>
+      <w:pPr>
+        <w:pStyle w:val="BodyText"/>
+      </w:pPr>
+      <w:r>
+        <w:rPr>
+          <w:b/>
+          <w:bCs/>
+        </w:rPr>
+        <w:t xml:space="preserve">Output:</w:t>
       </w:r>
       <w:r>
         <w:t xml:space="preserve"> </w:t>
@@ -2368,13 +4112,13 @@
           <w:b/>
           <w:bCs/>
         </w:rPr>
-        <w:t xml:space="preserve">Specific mycoparasite match:</w:t>
-      </w:r>
-      <w:r>
-        <w:t xml:space="preserve"> </w:t>
-      </w:r>
-      <w:r>
-        <w:t xml:space="preserve">1.0 (pathogen A → known mycoparasite B)</w:t>
+        <w:t xml:space="preserve">Raw score:</w:t>
+      </w:r>
+      <w:r>
+        <w:t xml:space="preserve"> </w:t>
+      </w:r>
+      <w:r>
+        <w:t xml:space="preserve">Coverage percentage (0-100%)</w:t>
       </w:r>
       <w:r>
         <w:t xml:space="preserve"> </w:t>
@@ -2390,13 +4134,13 @@
           <w:b/>
           <w:bCs/>
         </w:rPr>
-        <w:t xml:space="preserve">Specific fungivore match:</w:t>
-      </w:r>
-      <w:r>
-        <w:t xml:space="preserve"> </w:t>
-      </w:r>
-      <w:r>
-        <w:t xml:space="preserve">1.0 (animal that eats pathogen A)</w:t>
+        <w:t xml:space="preserve">Percentile:</w:t>
+      </w:r>
+      <w:r>
+        <w:t xml:space="preserve"> </w:t>
+      </w:r>
+      <w:r>
+        <w:t xml:space="preserve">Position in Köppen tier-specific distribution</w:t>
       </w:r>
       <w:r>
         <w:t xml:space="preserve"> </w:t>
@@ -2412,13 +4156,25 @@
           <w:b/>
           <w:bCs/>
         </w:rPr>
-        <w:t xml:space="preserve">General mycoparasite:</w:t>
-      </w:r>
-      <w:r>
-        <w:t xml:space="preserve"> </w:t>
-      </w:r>
-      <w:r>
-        <w:t xml:space="preserve">0.5 (broad-spectrum fungal antagonist)</w:t>
+        <w:t xml:space="preserve">Calibration example (tier_3):</w:t>
+      </w:r>
+      <w:r>
+        <w:t xml:space="preserve"> </w:t>
+      </w:r>
+      <w:r>
+        <w:t xml:space="preserve">p50=42.9%, p90=85.7%, p99=100.0%</w:t>
+      </w:r>
+    </w:p>
+    <w:p>
+      <w:pPr>
+        <w:pStyle w:val="BodyText"/>
+      </w:pPr>
+      <w:r>
+        <w:rPr>
+          <w:b/>
+          <w:bCs/>
+        </w:rPr>
+        <w:t xml:space="preserve">Technical Details:</w:t>
       </w:r>
       <w:r>
         <w:t xml:space="preserve"> </w:t>
@@ -2434,13 +4190,172 @@
           <w:b/>
           <w:bCs/>
         </w:rPr>
-        <w:t xml:space="preserve">General fungivore:</w:t>
-      </w:r>
-      <w:r>
-        <w:t xml:space="preserve"> </w:t>
-      </w:r>
-      <w:r>
-        <w:t xml:space="preserve">0.2 (generalist pathogen consumers)</w:t>
+        <w:t xml:space="preserve">Data sources:</w:t>
+      </w:r>
+      <w:r>
+        <w:t xml:space="preserve"> </w:t>
+      </w:r>
+      <w:r>
+        <w:rPr>
+          <w:rStyle w:val="VerbatimChar"/>
+        </w:rPr>
+        <w:t xml:space="preserve">fungal_guilds_hybrid_11711.parquet</w:t>
+      </w:r>
+      <w:r>
+        <w:t xml:space="preserve"> </w:t>
+      </w:r>
+      <w:r>
+        <w:t xml:space="preserve">with columns:</w:t>
+      </w:r>
+      <w:r>
+        <w:t xml:space="preserve"> </w:t>
+      </w:r>
+      <w:r>
+        <w:t xml:space="preserve">-</w:t>
+      </w:r>
+      <w:r>
+        <w:t xml:space="preserve"> </w:t>
+      </w:r>
+      <w:r>
+        <w:rPr>
+          <w:rStyle w:val="VerbatimChar"/>
+        </w:rPr>
+        <w:t xml:space="preserve">pathogenic_fungi</w:t>
+      </w:r>
+      <w:r>
+        <w:t xml:space="preserve">,</w:t>
+      </w:r>
+      <w:r>
+        <w:t xml:space="preserve"> </w:t>
+      </w:r>
+      <w:r>
+        <w:rPr>
+          <w:rStyle w:val="VerbatimChar"/>
+        </w:rPr>
+        <w:t xml:space="preserve">mycoparasite_fungi</w:t>
+      </w:r>
+      <w:r>
+        <w:t xml:space="preserve"> </w:t>
+      </w:r>
+      <w:r>
+        <w:t xml:space="preserve">- FungalTraits (primary) + FunGuild (fallback) for guild classification</w:t>
+      </w:r>
+      <w:r>
+        <w:t xml:space="preserve"> </w:t>
+      </w:r>
+      <w:r>
+        <w:t xml:space="preserve">-</w:t>
+      </w:r>
+      <w:r>
+        <w:t xml:space="preserve"> </w:t>
+      </w:r>
+      <w:r>
+        <w:rPr>
+          <w:b/>
+          <w:bCs/>
+        </w:rPr>
+        <w:t xml:space="preserve">Organisms dataset:</w:t>
+      </w:r>
+      <w:r>
+        <w:t xml:space="preserve"> </w:t>
+      </w:r>
+      <w:r>
+        <w:rPr>
+          <w:rStyle w:val="VerbatimChar"/>
+        </w:rPr>
+        <w:t xml:space="preserve">organism_profiles_11711.parquet</w:t>
+      </w:r>
+      <w:r>
+        <w:t xml:space="preserve"> </w:t>
+      </w:r>
+      <w:r>
+        <w:t xml:space="preserve">with</w:t>
+      </w:r>
+      <w:r>
+        <w:t xml:space="preserve"> </w:t>
+      </w:r>
+      <w:r>
+        <w:rPr>
+          <w:rStyle w:val="VerbatimChar"/>
+        </w:rPr>
+        <w:t xml:space="preserve">fungivores_eats</w:t>
+      </w:r>
+      <w:r>
+        <w:t xml:space="preserve"> </w:t>
+      </w:r>
+      <w:r>
+        <w:t xml:space="preserve">column</w:t>
+      </w:r>
+      <w:r>
+        <w:t xml:space="preserve"> </w:t>
+      </w:r>
+      <w:r>
+        <w:t xml:space="preserve">-</w:t>
+      </w:r>
+      <w:r>
+        <w:t xml:space="preserve"> </w:t>
+      </w:r>
+      <w:r>
+        <w:rPr>
+          <w:b/>
+          <w:bCs/>
+        </w:rPr>
+        <w:t xml:space="preserve">Lookup table:</w:t>
+      </w:r>
+      <w:r>
+        <w:t xml:space="preserve"> </w:t>
+      </w:r>
+      <w:r>
+        <w:rPr>
+          <w:rStyle w:val="VerbatimChar"/>
+        </w:rPr>
+        <w:t xml:space="preserve">pathogen_antagonists</w:t>
+      </w:r>
+      <w:r>
+        <w:t xml:space="preserve"> </w:t>
+      </w:r>
+      <w:r>
+        <w:t xml:space="preserve">(942 entries)</w:t>
+      </w:r>
+      <w:r>
+        <w:t xml:space="preserve"> </w:t>
+      </w:r>
+      <w:r>
+        <w:t xml:space="preserve">-</w:t>
+      </w:r>
+      <w:r>
+        <w:t xml:space="preserve"> </w:t>
+      </w:r>
+      <w:r>
+        <w:rPr>
+          <w:b/>
+          <w:bCs/>
+        </w:rPr>
+        <w:t xml:space="preserve">Edge case:</w:t>
+      </w:r>
+      <w:r>
+        <w:t xml:space="preserve"> </w:t>
+      </w:r>
+      <w:r>
+        <w:t xml:space="preserve">Zero pathogens returns score = 0.0</w:t>
+      </w:r>
+    </w:p>
+    <w:bookmarkEnd w:id="24"/>
+    <w:bookmarkStart w:id="25" w:name="scientific-basis-2"/>
+    <w:p>
+      <w:pPr>
+        <w:pStyle w:val="Heading3"/>
+      </w:pPr>
+      <w:r>
+        <w:t xml:space="preserve">Scientific Basis</w:t>
+      </w:r>
+    </w:p>
+    <w:p>
+      <w:pPr>
+        <w:pStyle w:val="FirstParagraph"/>
+      </w:pPr>
+      <w:r>
+        <w:t xml:space="preserve">Mycoparasites are proven biocontrol agents. However, soil ecology is complex; just having the good fungus doesn’t guarantee it will cure the disease. It’s a good indicator of potential resilience.</w:t>
       </w:r>
     </w:p>
     <w:p>
@@ -2452,287 +4367,6 @@
           <w:b/>
           <w:bCs/>
         </w:rPr>
-        <w:t xml:space="preserve">Dual Antagonist System:</w:t>
-      </w:r>
-      <w:r>
-        <w:t xml:space="preserve"> </w:t>
-      </w:r>
-      <w:r>
-        <w:t xml:space="preserve">The metric considers both:</w:t>
-      </w:r>
-      <w:r>
-        <w:t xml:space="preserve"> </w:t>
-      </w:r>
-      <w:r>
-        <w:t xml:space="preserve">1.</w:t>
-      </w:r>
-      <w:r>
-        <w:t xml:space="preserve"> </w:t>
-      </w:r>
-      <w:r>
-        <w:rPr>
-          <w:b/>
-          <w:bCs/>
-        </w:rPr>
-        <w:t xml:space="preserve">Fungal mycoparasites</w:t>
-      </w:r>
-      <w:r>
-        <w:t xml:space="preserve"> </w:t>
-      </w:r>
-      <w:r>
-        <w:t xml:space="preserve">(fungi that parasitize other fungi)</w:t>
-      </w:r>
-      <w:r>
-        <w:t xml:space="preserve"> </w:t>
-      </w:r>
-      <w:r>
-        <w:t xml:space="preserve">2.</w:t>
-      </w:r>
-      <w:r>
-        <w:t xml:space="preserve"> </w:t>
-      </w:r>
-      <w:r>
-        <w:rPr>
-          <w:b/>
-          <w:bCs/>
-        </w:rPr>
-        <w:t xml:space="preserve">Animal fungivores</w:t>
-      </w:r>
-      <w:r>
-        <w:t xml:space="preserve"> </w:t>
-      </w:r>
-      <w:r>
-        <w:t xml:space="preserve">(beetles, snails that eat fungal fruiting bodies)</w:t>
-      </w:r>
-    </w:p>
-    <w:p>
-      <w:pPr>
-        <w:pStyle w:val="BodyText"/>
-      </w:pPr>
-      <w:r>
-        <w:t xml:space="preserve">This dual approach recognizes that disease suppression operates through multiple pathways.</w:t>
-      </w:r>
-    </w:p>
-    <w:p>
-      <w:pPr>
-        <w:pStyle w:val="BodyText"/>
-      </w:pPr>
-      <w:r>
-        <w:rPr>
-          <w:b/>
-          <w:bCs/>
-        </w:rPr>
-        <w:t xml:space="preserve">Normalization Factor:</w:t>
-      </w:r>
-      <w:r>
-        <w:t xml:space="preserve"> </w:t>
-      </w:r>
-      <w:r>
-        <w:t xml:space="preserve">- Final raw score multiplied by 10.0 before percentile normalization</w:t>
-      </w:r>
-    </w:p>
-    <w:p>
-      <w:pPr>
-        <w:pStyle w:val="BodyText"/>
-      </w:pPr>
-      <w:r>
-        <w:rPr>
-          <w:b/>
-          <w:bCs/>
-        </w:rPr>
-        <w:t xml:space="preserve">Technical Details:</w:t>
-      </w:r>
-      <w:r>
-        <w:t xml:space="preserve"> </w:t>
-      </w:r>
-      <w:r>
-        <w:t xml:space="preserve">-</w:t>
-      </w:r>
-      <w:r>
-        <w:t xml:space="preserve"> </w:t>
-      </w:r>
-      <w:r>
-        <w:rPr>
-          <w:b/>
-          <w:bCs/>
-        </w:rPr>
-        <w:t xml:space="preserve">Data sources:</w:t>
-      </w:r>
-      <w:r>
-        <w:t xml:space="preserve"> </w:t>
-      </w:r>
-      <w:r>
-        <w:rPr>
-          <w:rStyle w:val="VerbatimChar"/>
-        </w:rPr>
-        <w:t xml:space="preserve">fungal_guilds_hybrid_11711.parquet</w:t>
-      </w:r>
-      <w:r>
-        <w:t xml:space="preserve"> </w:t>
-      </w:r>
-      <w:r>
-        <w:t xml:space="preserve">with columns:</w:t>
-      </w:r>
-      <w:r>
-        <w:t xml:space="preserve"> </w:t>
-      </w:r>
-      <w:r>
-        <w:t xml:space="preserve">-</w:t>
-      </w:r>
-      <w:r>
-        <w:t xml:space="preserve"> </w:t>
-      </w:r>
-      <w:r>
-        <w:rPr>
-          <w:rStyle w:val="VerbatimChar"/>
-        </w:rPr>
-        <w:t xml:space="preserve">pathogenic_fungi</w:t>
-      </w:r>
-      <w:r>
-        <w:t xml:space="preserve">,</w:t>
-      </w:r>
-      <w:r>
-        <w:t xml:space="preserve"> </w:t>
-      </w:r>
-      <w:r>
-        <w:rPr>
-          <w:rStyle w:val="VerbatimChar"/>
-        </w:rPr>
-        <w:t xml:space="preserve">mycoparasite_fungi</w:t>
-      </w:r>
-      <w:r>
-        <w:t xml:space="preserve"> </w:t>
-      </w:r>
-      <w:r>
-        <w:t xml:space="preserve">- FungalTraits (primary) + FunGuild (fallback) for guild classification</w:t>
-      </w:r>
-      <w:r>
-        <w:t xml:space="preserve"> </w:t>
-      </w:r>
-      <w:r>
-        <w:t xml:space="preserve">-</w:t>
-      </w:r>
-      <w:r>
-        <w:t xml:space="preserve"> </w:t>
-      </w:r>
-      <w:r>
-        <w:rPr>
-          <w:b/>
-          <w:bCs/>
-        </w:rPr>
-        <w:t xml:space="preserve">Organisms dataset:</w:t>
-      </w:r>
-      <w:r>
-        <w:t xml:space="preserve"> </w:t>
-      </w:r>
-      <w:r>
-        <w:rPr>
-          <w:rStyle w:val="VerbatimChar"/>
-        </w:rPr>
-        <w:t xml:space="preserve">organism_profiles_11711.parquet</w:t>
-      </w:r>
-      <w:r>
-        <w:t xml:space="preserve"> </w:t>
-      </w:r>
-      <w:r>
-        <w:t xml:space="preserve">with</w:t>
-      </w:r>
-      <w:r>
-        <w:t xml:space="preserve"> </w:t>
-      </w:r>
-      <w:r>
-        <w:rPr>
-          <w:rStyle w:val="VerbatimChar"/>
-        </w:rPr>
-        <w:t xml:space="preserve">fungivores_eats</w:t>
-      </w:r>
-      <w:r>
-        <w:t xml:space="preserve"> </w:t>
-      </w:r>
-      <w:r>
-        <w:t xml:space="preserve">column</w:t>
-      </w:r>
-      <w:r>
-        <w:t xml:space="preserve"> </w:t>
-      </w:r>
-      <w:r>
-        <w:t xml:space="preserve">-</w:t>
-      </w:r>
-      <w:r>
-        <w:t xml:space="preserve"> </w:t>
-      </w:r>
-      <w:r>
-        <w:rPr>
-          <w:b/>
-          <w:bCs/>
-        </w:rPr>
-        <w:t xml:space="preserve">Lookup table:</w:t>
-      </w:r>
-      <w:r>
-        <w:t xml:space="preserve"> </w:t>
-      </w:r>
-      <w:r>
-        <w:rPr>
-          <w:rStyle w:val="VerbatimChar"/>
-        </w:rPr>
-        <w:t xml:space="preserve">pathogen_antagonists</w:t>
-      </w:r>
-      <w:r>
-        <w:t xml:space="preserve"> </w:t>
-      </w:r>
-      <w:r>
-        <w:t xml:space="preserve">(942 entries)</w:t>
-      </w:r>
-      <w:r>
-        <w:t xml:space="preserve"> </w:t>
-      </w:r>
-      <w:r>
-        <w:t xml:space="preserve">-</w:t>
-      </w:r>
-      <w:r>
-        <w:t xml:space="preserve"> </w:t>
-      </w:r>
-      <w:r>
-        <w:rPr>
-          <w:b/>
-          <w:bCs/>
-        </w:rPr>
-        <w:t xml:space="preserve">Edge case:</w:t>
-      </w:r>
-      <w:r>
-        <w:t xml:space="preserve"> </w:t>
-      </w:r>
-      <w:r>
-        <w:t xml:space="preserve">Zero pathogens returns score = 0.0</w:t>
-      </w:r>
-    </w:p>
-    <w:bookmarkEnd w:id="23"/>
-    <w:bookmarkStart w:id="24" w:name="scientific-basis-soundness-moderate-1"/>
-    <w:p>
-      <w:pPr>
-        <w:pStyle w:val="Heading3"/>
-      </w:pPr>
-      <w:r>
-        <w:t xml:space="preserve">Scientific Basis (Soundness: Moderate)</w:t>
-      </w:r>
-    </w:p>
-    <w:p>
-      <w:pPr>
-        <w:pStyle w:val="FirstParagraph"/>
-      </w:pPr>
-      <w:r>
-        <w:t xml:space="preserve">Mycoparasites are proven biocontrol agents. However, soil ecology is complex; just having the good fungus doesn’t guarantee it will cure the disease. It’s a good indicator of potential resilience.</w:t>
-      </w:r>
-    </w:p>
-    <w:p>
-      <w:pPr>
-        <w:pStyle w:val="BodyText"/>
-      </w:pPr>
-      <w:r>
-        <w:rPr>
-          <w:b/>
-          <w:bCs/>
-        </w:rPr>
         <w:t xml:space="preserve">Recent Enhancement:</w:t>
       </w:r>
       <w:r>
@@ -2742,8 +4376,8 @@
         <w:t xml:space="preserve">Added specific fungivore matches (commit cae0639), recognizing animal-mediated disease suppression.</w:t>
       </w:r>
     </w:p>
-    <w:bookmarkEnd w:id="24"/>
-    <w:bookmarkStart w:id="25" w:name="horticultural-usefulness-moderate"/>
+    <w:bookmarkEnd w:id="25"/>
+    <w:bookmarkStart w:id="26" w:name="horticultural-usefulness-moderate"/>
     <w:p>
       <w:pPr>
         <w:pStyle w:val="Heading3"/>
@@ -2809,9 +4443,9 @@
         </w:pict>
       </w:r>
     </w:p>
-    <w:bookmarkEnd w:id="25"/>
     <w:bookmarkEnd w:id="26"/>
-    <w:bookmarkStart w:id="30" w:name="m5-beneficial-fungi-networks"/>
+    <w:bookmarkEnd w:id="27"/>
+    <w:bookmarkStart w:id="31" w:name="m5-beneficial-fungi-networks"/>
     <w:p>
       <w:pPr>
         <w:pStyle w:val="Heading2"/>
@@ -2832,7 +4466,7 @@
         <w:t xml:space="preserve">The Wood Wide Web</w:t>
       </w:r>
     </w:p>
-    <w:bookmarkStart w:id="27" w:name="how-it-works-the-code-4"/>
+    <w:bookmarkStart w:id="28" w:name="how-it-works-the-code-4"/>
     <w:p>
       <w:pPr>
         <w:pStyle w:val="Heading3"/>
@@ -2846,19 +4480,7 @@
         <w:pStyle w:val="FirstParagraph"/>
       </w:pPr>
       <w:r>
-        <w:t xml:space="preserve">This metric looks for plants that can</w:t>
-      </w:r>
-      <w:r>
-        <w:t xml:space="preserve"> </w:t>
-      </w:r>
-      <w:r>
-        <w:t xml:space="preserve">“plug in”</w:t>
-      </w:r>
-      <w:r>
-        <w:t xml:space="preserve"> </w:t>
-      </w:r>
-      <w:r>
-        <w:t xml:space="preserve">to the same fungal internet.</w:t>
+        <w:t xml:space="preserve">The code checks which plants have documented beneficial fungal associations.</w:t>
       </w:r>
     </w:p>
     <w:p>
@@ -2870,7 +4492,7 @@
           <w:b/>
           <w:bCs/>
         </w:rPr>
-        <w:t xml:space="preserve">Two-Component Score:</w:t>
+        <w:t xml:space="preserve">Algorithm (Coverage-Based):</w:t>
       </w:r>
     </w:p>
     <w:p>
@@ -2881,7 +4503,7 @@
         <w:rPr>
           <w:rStyle w:val="VerbatimChar"/>
         </w:rPr>
-        <w:t xml:space="preserve">1. Network Score (60%):</w:t>
+        <w:t xml:space="preserve">For each plant in guild:</w:t>
       </w:r>
       <w:r>
         <w:br/>
@@ -2890,63 +4512,45 @@
         <w:rPr>
           <w:rStyle w:val="VerbatimChar"/>
         </w:rPr>
-        <w:t xml:space="preserve">   For each fungus shared by ≥2 plants:</w:t>
+        <w:t xml:space="preserve">  has_fungi = check if plant has AMF, EMF, endophytes, or saprotrophs</w:t>
       </w:r>
       <w:r>
         <w:br/>
       </w:r>
       <w:r>
-        <w:rPr>
-          <w:rStyle w:val="VerbatimChar"/>
-        </w:rPr>
-        <w:t xml:space="preserve">     contribution = n_plants_with_fungus / total_plants</w:t>
-      </w:r>
-      <w:r>
         <w:br/>
       </w:r>
       <w:r>
         <w:rPr>
           <w:rStyle w:val="VerbatimChar"/>
         </w:rPr>
-        <w:t xml:space="preserve">   network_raw = sum of all contributions</w:t>
+        <w:t xml:space="preserve">  if has_fungi:</w:t>
       </w:r>
       <w:r>
         <w:br/>
       </w:r>
       <w:r>
+        <w:rPr>
+          <w:rStyle w:val="VerbatimChar"/>
+        </w:rPr>
+        <w:t xml:space="preserve">    mark plant as having beneficial fungi</w:t>
+      </w:r>
+      <w:r>
         <w:br/>
       </w:r>
       <w:r>
-        <w:rPr>
-          <w:rStyle w:val="VerbatimChar"/>
-        </w:rPr>
-        <w:t xml:space="preserve">2. Coverage Score (40%):</w:t>
-      </w:r>
-      <w:r>
         <w:br/>
       </w:r>
       <w:r>
         <w:rPr>
           <w:rStyle w:val="VerbatimChar"/>
         </w:rPr>
-        <w:t xml:space="preserve">   coverage_raw = n_plants_with_any_fungi / total_plants</w:t>
+        <w:t xml:space="preserve">fungi_coverage = (plants_with_fungi / total_plants) × 100</w:t>
       </w:r>
       <w:r>
         <w:br/>
       </w:r>
       <w:r>
-        <w:br/>
-      </w:r>
-      <w:r>
-        <w:rPr>
-          <w:rStyle w:val="VerbatimChar"/>
-        </w:rPr>
-        <w:t xml:space="preserve">Final: m5_raw = 0.6 × network_raw + 0.4 × coverage_raw</w:t>
-      </w:r>
-      <w:r>
-        <w:br/>
-      </w:r>
-      <w:r>
         <w:rPr>
           <w:rStyle w:val="VerbatimChar"/>
         </w:rPr>
@@ -2962,28 +4566,19 @@
           <w:b/>
           <w:bCs/>
         </w:rPr>
-        <w:t xml:space="preserve">Network Formula Explanation:</w:t>
-      </w:r>
-      <w:r>
-        <w:t xml:space="preserve"> </w:t>
-      </w:r>
-      <w:r>
-        <w:t xml:space="preserve">The linear weighting</w:t>
-      </w:r>
-      <w:r>
-        <w:t xml:space="preserve"> </w:t>
-      </w:r>
-      <w:r>
-        <w:rPr>
-          <w:rStyle w:val="VerbatimChar"/>
-        </w:rPr>
-        <w:t xml:space="preserve">n/total</w:t>
-      </w:r>
-      <w:r>
-        <w:t xml:space="preserve"> </w:t>
-      </w:r>
-      <w:r>
-        <w:t xml:space="preserve">rewards fungi that connect many plants. A fungus shared by 4/7 plants contributes 4/7 ≈ 0.57, while 4 separate fungi each connecting 1 plant contribute only 4×(1/7) ≈ 0.57 combined.</w:t>
+        <w:t xml:space="preserve">Simplified from weighted network formula</w:t>
+      </w:r>
+      <w:r>
+        <w:t xml:space="preserve"> </w:t>
+      </w:r>
+      <w:r>
+        <w:t xml:space="preserve">(Nov 2024): Previously used complex two-component score (60% network connectivity + 40% coverage), where network score rewarded fungi shared by multiple plants. New formula simply counts % of plants with any beneficial fungi, creating natural 0-100% bounds. This change prioritizes interpretability (</w:t>
+      </w:r>
+      <w:r>
+        <w:t xml:space="preserve">“71% of plants have fungal partners”</w:t>
+      </w:r>
+      <w:r>
+        <w:t xml:space="preserve">) over theoretical network effects, which have limited empirical support.</w:t>
       </w:r>
     </w:p>
     <w:p>
@@ -3089,6 +4684,84 @@
           <w:b/>
           <w:bCs/>
         </w:rPr>
+        <w:t xml:space="preserve">Output:</w:t>
+      </w:r>
+      <w:r>
+        <w:t xml:space="preserve"> </w:t>
+      </w:r>
+      <w:r>
+        <w:t xml:space="preserve">-</w:t>
+      </w:r>
+      <w:r>
+        <w:t xml:space="preserve"> </w:t>
+      </w:r>
+      <w:r>
+        <w:rPr>
+          <w:b/>
+          <w:bCs/>
+        </w:rPr>
+        <w:t xml:space="preserve">Raw score:</w:t>
+      </w:r>
+      <w:r>
+        <w:t xml:space="preserve"> </w:t>
+      </w:r>
+      <w:r>
+        <w:t xml:space="preserve">Coverage percentage (0-100%)</w:t>
+      </w:r>
+      <w:r>
+        <w:t xml:space="preserve"> </w:t>
+      </w:r>
+      <w:r>
+        <w:t xml:space="preserve">-</w:t>
+      </w:r>
+      <w:r>
+        <w:t xml:space="preserve"> </w:t>
+      </w:r>
+      <w:r>
+        <w:rPr>
+          <w:b/>
+          <w:bCs/>
+        </w:rPr>
+        <w:t xml:space="preserve">Percentile:</w:t>
+      </w:r>
+      <w:r>
+        <w:t xml:space="preserve"> </w:t>
+      </w:r>
+      <w:r>
+        <w:t xml:space="preserve">Position in Köppen tier-specific distribution</w:t>
+      </w:r>
+      <w:r>
+        <w:t xml:space="preserve"> </w:t>
+      </w:r>
+      <w:r>
+        <w:t xml:space="preserve">-</w:t>
+      </w:r>
+      <w:r>
+        <w:t xml:space="preserve"> </w:t>
+      </w:r>
+      <w:r>
+        <w:rPr>
+          <w:b/>
+          <w:bCs/>
+        </w:rPr>
+        <w:t xml:space="preserve">Calibration example (tier_3):</w:t>
+      </w:r>
+      <w:r>
+        <w:t xml:space="preserve"> </w:t>
+      </w:r>
+      <w:r>
+        <w:t xml:space="preserve">p50=42.9%, p90=71.4%, p99=85.7%</w:t>
+      </w:r>
+    </w:p>
+    <w:p>
+      <w:pPr>
+        <w:pStyle w:val="BodyText"/>
+      </w:pPr>
+      <w:r>
+        <w:rPr>
+          <w:b/>
+          <w:bCs/>
+        </w:rPr>
         <w:t xml:space="preserve">Technical Details:</w:t>
       </w:r>
       <w:r>
@@ -3105,13 +4778,22 @@
           <w:b/>
           <w:bCs/>
         </w:rPr>
-        <w:t xml:space="preserve">Component weights:</w:t>
-      </w:r>
-      <w:r>
-        <w:t xml:space="preserve"> </w:t>
-      </w:r>
-      <w:r>
-        <w:t xml:space="preserve">60% network, 40% coverage</w:t>
+        <w:t xml:space="preserve">Data source:</w:t>
+      </w:r>
+      <w:r>
+        <w:t xml:space="preserve"> </w:t>
+      </w:r>
+      <w:r>
+        <w:rPr>
+          <w:rStyle w:val="VerbatimChar"/>
+        </w:rPr>
+        <w:t xml:space="preserve">fungal_guilds_hybrid_11711.parquet</w:t>
+      </w:r>
+      <w:r>
+        <w:t xml:space="preserve"> </w:t>
+      </w:r>
+      <w:r>
+        <w:t xml:space="preserve">with list columns:</w:t>
       </w:r>
       <w:r>
         <w:t xml:space="preserve"> </w:t>
@@ -3124,25 +4806,45 @@
       </w:r>
       <w:r>
         <w:rPr>
-          <w:b/>
-          <w:bCs/>
-        </w:rPr>
-        <w:t xml:space="preserve">Data source:</w:t>
-      </w:r>
-      <w:r>
-        <w:t xml:space="preserve"> </w:t>
-      </w:r>
-      <w:r>
-        <w:rPr>
-          <w:rStyle w:val="VerbatimChar"/>
-        </w:rPr>
-        <w:t xml:space="preserve">fungal_guilds_hybrid_11711.parquet</w:t>
-      </w:r>
-      <w:r>
-        <w:t xml:space="preserve"> </w:t>
-      </w:r>
-      <w:r>
-        <w:t xml:space="preserve">with list columns:</w:t>
+          <w:rStyle w:val="VerbatimChar"/>
+        </w:rPr>
+        <w:t xml:space="preserve">amf_fungi</w:t>
+      </w:r>
+      <w:r>
+        <w:t xml:space="preserve">,</w:t>
+      </w:r>
+      <w:r>
+        <w:t xml:space="preserve"> </w:t>
+      </w:r>
+      <w:r>
+        <w:rPr>
+          <w:rStyle w:val="VerbatimChar"/>
+        </w:rPr>
+        <w:t xml:space="preserve">emf_fungi</w:t>
+      </w:r>
+      <w:r>
+        <w:t xml:space="preserve">,</w:t>
+      </w:r>
+      <w:r>
+        <w:t xml:space="preserve"> </w:t>
+      </w:r>
+      <w:r>
+        <w:rPr>
+          <w:rStyle w:val="VerbatimChar"/>
+        </w:rPr>
+        <w:t xml:space="preserve">endophytic_fungi</w:t>
+      </w:r>
+      <w:r>
+        <w:t xml:space="preserve">,</w:t>
+      </w:r>
+      <w:r>
+        <w:t xml:space="preserve"> </w:t>
+      </w:r>
+      <w:r>
+        <w:rPr>
+          <w:rStyle w:val="VerbatimChar"/>
+        </w:rPr>
+        <w:t xml:space="preserve">saprotrophic_fungi</w:t>
       </w:r>
       <w:r>
         <w:t xml:space="preserve"> </w:t>
@@ -3155,79 +4857,6 @@
       </w:r>
       <w:r>
         <w:rPr>
-          <w:rStyle w:val="VerbatimChar"/>
-        </w:rPr>
-        <w:t xml:space="preserve">amf_fungi</w:t>
-      </w:r>
-      <w:r>
-        <w:t xml:space="preserve">,</w:t>
-      </w:r>
-      <w:r>
-        <w:t xml:space="preserve"> </w:t>
-      </w:r>
-      <w:r>
-        <w:rPr>
-          <w:rStyle w:val="VerbatimChar"/>
-        </w:rPr>
-        <w:t xml:space="preserve">emf_fungi</w:t>
-      </w:r>
-      <w:r>
-        <w:t xml:space="preserve">,</w:t>
-      </w:r>
-      <w:r>
-        <w:t xml:space="preserve"> </w:t>
-      </w:r>
-      <w:r>
-        <w:rPr>
-          <w:rStyle w:val="VerbatimChar"/>
-        </w:rPr>
-        <w:t xml:space="preserve">endophytic_fungi</w:t>
-      </w:r>
-      <w:r>
-        <w:t xml:space="preserve">,</w:t>
-      </w:r>
-      <w:r>
-        <w:t xml:space="preserve"> </w:t>
-      </w:r>
-      <w:r>
-        <w:rPr>
-          <w:rStyle w:val="VerbatimChar"/>
-        </w:rPr>
-        <w:t xml:space="preserve">saprotrophic_fungi</w:t>
-      </w:r>
-      <w:r>
-        <w:t xml:space="preserve"> </w:t>
-      </w:r>
-      <w:r>
-        <w:t xml:space="preserve">-</w:t>
-      </w:r>
-      <w:r>
-        <w:t xml:space="preserve"> </w:t>
-      </w:r>
-      <w:r>
-        <w:rPr>
-          <w:b/>
-          <w:bCs/>
-        </w:rPr>
-        <w:t xml:space="preserve">Shared threshold:</w:t>
-      </w:r>
-      <w:r>
-        <w:t xml:space="preserve"> </w:t>
-      </w:r>
-      <w:r>
-        <w:t xml:space="preserve">Fungus must connect ≥2 plants to contribute to network score</w:t>
-      </w:r>
-      <w:r>
-        <w:t xml:space="preserve"> </w:t>
-      </w:r>
-      <w:r>
-        <w:t xml:space="preserve">-</w:t>
-      </w:r>
-      <w:r>
-        <w:t xml:space="preserve"> </w:t>
-      </w:r>
-      <w:r>
-        <w:rPr>
           <w:b/>
           <w:bCs/>
         </w:rPr>
@@ -3237,7 +4866,7 @@
         <w:t xml:space="preserve"> </w:t>
       </w:r>
       <w:r>
-        <w:t xml:space="preserve">No fungi returns 0.0</w:t>
+        <w:t xml:space="preserve">No fungi returns 0.0%</w:t>
       </w:r>
     </w:p>
     <w:p>
@@ -3321,14 +4950,14 @@
         <w:t xml:space="preserve">- Full scientific transparency maintained (commit ca45c25)</w:t>
       </w:r>
     </w:p>
-    <w:bookmarkEnd w:id="27"/>
-    <w:bookmarkStart w:id="28" w:name="scientific-basis-soundness-low-moderate"/>
+    <w:bookmarkEnd w:id="28"/>
+    <w:bookmarkStart w:id="29" w:name="scientific-basis-3"/>
     <w:p>
       <w:pPr>
         <w:pStyle w:val="Heading3"/>
       </w:pPr>
       <w:r>
-        <w:t xml:space="preserve">Scientific Basis (Soundness: Low-Moderate)</w:t>
+        <w:t xml:space="preserve">Scientific Basis</w:t>
       </w:r>
     </w:p>
     <w:p>
@@ -3348,7 +4977,7 @@
         <w:t xml:space="preserve"> </w:t>
       </w:r>
       <w:r>
-        <w:t xml:space="preserve">part (just having fungi) is scientifically very sound—most plants grow better with fungal partners.</w:t>
+        <w:t xml:space="preserve">part (just having fungi) is scientifically sound—most plants grow better with fungal partners.</w:t>
       </w:r>
     </w:p>
     <w:p>
@@ -3369,8 +4998,8 @@
         <w:t xml:space="preserve">FungalTraits database (128 mycologists, expert-curated) correctly classifies these as having BOTH roles. The parquet data preserves this scientific accuracy; the reporting system prioritizes pathogenic risk in user-facing warnings.</w:t>
       </w:r>
     </w:p>
-    <w:bookmarkEnd w:id="28"/>
-    <w:bookmarkStart w:id="29" w:name="horticultural-usefulness-moderate-1"/>
+    <w:bookmarkEnd w:id="29"/>
+    <w:bookmarkStart w:id="30" w:name="horticultural-usefulness-moderate-1"/>
     <w:p>
       <w:pPr>
         <w:pStyle w:val="Heading3"/>
@@ -3452,9 +5081,9 @@
         </w:pict>
       </w:r>
     </w:p>
-    <w:bookmarkEnd w:id="29"/>
     <w:bookmarkEnd w:id="30"/>
-    <w:bookmarkStart w:id="34" w:name="m6-structural-diversity"/>
+    <w:bookmarkEnd w:id="31"/>
+    <w:bookmarkStart w:id="35" w:name="m6-structural-diversity"/>
     <w:p>
       <w:pPr>
         <w:pStyle w:val="Heading2"/>
@@ -3475,7 +5104,7 @@
         <w:t xml:space="preserve">The Architecture of Light</w:t>
       </w:r>
     </w:p>
-    <w:bookmarkStart w:id="31" w:name="how-it-works-the-code-5"/>
+    <w:bookmarkStart w:id="32" w:name="how-it-works-the-code-5"/>
     <w:p>
       <w:pPr>
         <w:pStyle w:val="Heading3"/>
@@ -3979,14 +5608,14 @@
         <w:t xml:space="preserve">Plants sorted by height before analysis (ensures consistent tall-short pairing)</w:t>
       </w:r>
     </w:p>
-    <w:bookmarkEnd w:id="31"/>
-    <w:bookmarkStart w:id="32" w:name="scientific-basis-soundness-high-2"/>
+    <w:bookmarkEnd w:id="32"/>
+    <w:bookmarkStart w:id="33" w:name="scientific-basis-4"/>
     <w:p>
       <w:pPr>
         <w:pStyle w:val="Heading3"/>
       </w:pPr>
       <w:r>
-        <w:t xml:space="preserve">Scientific Basis (Soundness: High)</w:t>
+        <w:t xml:space="preserve">Scientific Basis</w:t>
       </w:r>
     </w:p>
     <w:p>
@@ -4037,7 +5666,7 @@
         <w:t xml:space="preserve"> </w:t>
       </w:r>
       <w:r>
-        <w:t xml:space="preserve">The Ellenberg Indicator Value for Light (EIVE-L) represents a species’ realized niche along the light gradient:</w:t>
+        <w:t xml:space="preserve">EIVE-L represents a species’ realized niche along the light gradient:</w:t>
       </w:r>
       <w:r>
         <w:t xml:space="preserve"> </w:t>
@@ -4066,8 +5695,8 @@
         <w:t xml:space="preserve">The thresholds 3.2 and 7.47 represent empirically calibrated boundaries where light competition becomes significant.</w:t>
       </w:r>
     </w:p>
-    <w:bookmarkEnd w:id="32"/>
-    <w:bookmarkStart w:id="33" w:name="horticultural-usefulness-very-high"/>
+    <w:bookmarkEnd w:id="33"/>
+    <w:bookmarkStart w:id="34" w:name="horticultural-usefulness-very-high"/>
     <w:p>
       <w:pPr>
         <w:pStyle w:val="Heading3"/>
@@ -4127,9 +5756,9 @@
         </w:pict>
       </w:r>
     </w:p>
-    <w:bookmarkEnd w:id="33"/>
     <w:bookmarkEnd w:id="34"/>
-    <w:bookmarkStart w:id="38" w:name="m7-pollinator-support"/>
+    <w:bookmarkEnd w:id="35"/>
+    <w:bookmarkStart w:id="39" w:name="m7-pollinator-support"/>
     <w:p>
       <w:pPr>
         <w:pStyle w:val="Heading2"/>
@@ -4150,7 +5779,7 @@
         <w:t xml:space="preserve">The Bee Magnet</w:t>
       </w:r>
     </w:p>
-    <w:bookmarkStart w:id="35" w:name="how-it-works-the-code-6"/>
+    <w:bookmarkStart w:id="36" w:name="how-it-works-the-code-6"/>
     <w:p>
       <w:pPr>
         <w:pStyle w:val="Heading3"/>
@@ -4164,7 +5793,7 @@
         <w:pStyle w:val="FirstParagraph"/>
       </w:pPr>
       <w:r>
-        <w:t xml:space="preserve">This metric calculates how many of your plants share the same pollinators.</w:t>
+        <w:t xml:space="preserve">The code checks which plants have documented pollinators in the GloBI database.</w:t>
       </w:r>
     </w:p>
     <w:p>
@@ -4176,7 +5805,7 @@
           <w:b/>
           <w:bCs/>
         </w:rPr>
-        <w:t xml:space="preserve">Algorithm:</w:t>
+        <w:t xml:space="preserve">Algorithm (Coverage-Based):</w:t>
       </w:r>
     </w:p>
     <w:p>
@@ -4187,7 +5816,7 @@
         <w:rPr>
           <w:rStyle w:val="VerbatimChar"/>
         </w:rPr>
-        <w:t xml:space="preserve">1. Count pollinators per plant (using organism_counter)</w:t>
+        <w:t xml:space="preserve">For each plant in guild:</w:t>
       </w:r>
       <w:r>
         <w:br/>
@@ -4196,25 +5825,19 @@
         <w:rPr>
           <w:rStyle w:val="VerbatimChar"/>
         </w:rPr>
-        <w:t xml:space="preserve">2. For each pollinator:</w:t>
+        <w:t xml:space="preserve">  has_pollinators = check if plant has documented pollinators (strict "pollinates" relationship)</w:t>
       </w:r>
       <w:r>
         <w:br/>
       </w:r>
       <w:r>
-        <w:rPr>
-          <w:rStyle w:val="VerbatimChar"/>
-        </w:rPr>
-        <w:t xml:space="preserve">     n_plants = number of plants visited by this pollinator</w:t>
-      </w:r>
-      <w:r>
         <w:br/>
       </w:r>
       <w:r>
         <w:rPr>
           <w:rStyle w:val="VerbatimChar"/>
         </w:rPr>
-        <w:t xml:space="preserve">     if n_plants &gt;= 2:</w:t>
+        <w:t xml:space="preserve">  if has_pollinators:</w:t>
       </w:r>
       <w:r>
         <w:br/>
@@ -4223,25 +5846,19 @@
         <w:rPr>
           <w:rStyle w:val="VerbatimChar"/>
         </w:rPr>
-        <w:t xml:space="preserve">       contribution = (n_plants / total_plants)²</w:t>
+        <w:t xml:space="preserve">    mark plant as having pollinator support</w:t>
       </w:r>
       <w:r>
         <w:br/>
       </w:r>
       <w:r>
-        <w:rPr>
-          <w:rStyle w:val="VerbatimChar"/>
-        </w:rPr>
-        <w:t xml:space="preserve">     else:</w:t>
-      </w:r>
-      <w:r>
         <w:br/>
       </w:r>
       <w:r>
         <w:rPr>
           <w:rStyle w:val="VerbatimChar"/>
         </w:rPr>
-        <w:t xml:space="preserve">       contribution = 0  # Single-plant pollinators don't contribute</w:t>
+        <w:t xml:space="preserve">pollinator_coverage = (plants_with_pollinators / total_plants) × 100</w:t>
       </w:r>
       <w:r>
         <w:br/>
@@ -4250,16 +5867,7 @@
         <w:rPr>
           <w:rStyle w:val="VerbatimChar"/>
         </w:rPr>
-        <w:t xml:space="preserve">3. m7_raw = sum of all contributions</w:t>
-      </w:r>
-      <w:r>
-        <w:br/>
-      </w:r>
-      <w:r>
-        <w:rPr>
-          <w:rStyle w:val="VerbatimChar"/>
-        </w:rPr>
-        <w:t xml:space="preserve">4. Percentile normalize</w:t>
+        <w:t xml:space="preserve">Percentile normalize</w:t>
       </w:r>
     </w:p>
     <w:p>
@@ -4271,22 +5879,46 @@
           <w:b/>
           <w:bCs/>
         </w:rPr>
-        <w:t xml:space="preserve">Quadratic Formula:</w:t>
-      </w:r>
-      <w:r>
-        <w:t xml:space="preserve"> </w:t>
-      </w:r>
-      <w:r>
-        <w:rPr>
-          <w:rStyle w:val="VerbatimChar"/>
-        </w:rPr>
-        <w:t xml:space="preserve">m7_raw = Σ (n_i / N)²</w:t>
-      </w:r>
-      <w:r>
-        <w:t xml:space="preserve"> </w:t>
-      </w:r>
-      <w:r>
-        <w:t xml:space="preserve">where n_i is plants visited by pollinator i, N is total plants.</w:t>
+        <w:t xml:space="preserve">Simplified from quadratic network formula</w:t>
+      </w:r>
+      <w:r>
+        <w:t xml:space="preserve"> </w:t>
+      </w:r>
+      <w:r>
+        <w:t xml:space="preserve">(Nov 2024): Previously used</w:t>
+      </w:r>
+      <w:r>
+        <w:t xml:space="preserve"> </w:t>
+      </w:r>
+      <w:r>
+        <w:rPr>
+          <w:rStyle w:val="VerbatimChar"/>
+        </w:rPr>
+        <w:t xml:space="preserve">Σ(n_plants_visited/total)²</w:t>
+      </w:r>
+      <w:r>
+        <w:t xml:space="preserve"> </w:t>
+      </w:r>
+      <w:r>
+        <w:t xml:space="preserve">to reward pollinators shared by many plants (quadratic weighting), modeling the</w:t>
+      </w:r>
+      <w:r>
+        <w:t xml:space="preserve"> </w:t>
+      </w:r>
+      <w:r>
+        <w:t xml:space="preserve">“magnet effect”</w:t>
+      </w:r>
+      <w:r>
+        <w:t xml:space="preserve"> </w:t>
+      </w:r>
+      <w:r>
+        <w:t xml:space="preserve">where dense flower patches attract more pollinators. New formula simply counts % of plants with any documented pollinators, creating natural 0-100% bounds. This addresses data sparsity issue (70% of random guilds had zero pollinators in old calibration) while maintaining horticultural value (</w:t>
+      </w:r>
+      <w:r>
+        <w:t xml:space="preserve">“57% of plants attract documented pollinators”</w:t>
+      </w:r>
+      <w:r>
+        <w:t xml:space="preserve">).</w:t>
       </w:r>
     </w:p>
     <w:p>
@@ -4294,19 +5926,99 @@
         <w:pStyle w:val="BodyText"/>
       </w:pPr>
       <w:r>
-        <w:t xml:space="preserve">Each pollinator’s contribution is squared, rewarding dense sharing. Example:</w:t>
-      </w:r>
-      <w:r>
-        <w:t xml:space="preserve"> </w:t>
-      </w:r>
-      <w:r>
-        <w:t xml:space="preserve">- Guild A: 5 plants share 1 bee → m7 = (5/5)² = 1.0</w:t>
-      </w:r>
-      <w:r>
-        <w:t xml:space="preserve"> </w:t>
-      </w:r>
-      <w:r>
-        <w:t xml:space="preserve">- Guild B: 5 plants with 5 separate bees → m7 = 5×(1/5)² = 0.2</w:t>
+        <w:rPr>
+          <w:b/>
+          <w:bCs/>
+        </w:rPr>
+        <w:t xml:space="preserve">Output:</w:t>
+      </w:r>
+      <w:r>
+        <w:t xml:space="preserve"> </w:t>
+      </w:r>
+      <w:r>
+        <w:t xml:space="preserve">-</w:t>
+      </w:r>
+      <w:r>
+        <w:t xml:space="preserve"> </w:t>
+      </w:r>
+      <w:r>
+        <w:rPr>
+          <w:b/>
+          <w:bCs/>
+        </w:rPr>
+        <w:t xml:space="preserve">Raw score:</w:t>
+      </w:r>
+      <w:r>
+        <w:t xml:space="preserve"> </w:t>
+      </w:r>
+      <w:r>
+        <w:t xml:space="preserve">Coverage percentage (0-100%)</w:t>
+      </w:r>
+      <w:r>
+        <w:t xml:space="preserve"> </w:t>
+      </w:r>
+      <w:r>
+        <w:t xml:space="preserve">-</w:t>
+      </w:r>
+      <w:r>
+        <w:t xml:space="preserve"> </w:t>
+      </w:r>
+      <w:r>
+        <w:rPr>
+          <w:b/>
+          <w:bCs/>
+        </w:rPr>
+        <w:t xml:space="preserve">Percentile:</w:t>
+      </w:r>
+      <w:r>
+        <w:t xml:space="preserve"> </w:t>
+      </w:r>
+      <w:r>
+        <w:t xml:space="preserve">Position in Köppen tier-specific distribution</w:t>
+      </w:r>
+      <w:r>
+        <w:t xml:space="preserve"> </w:t>
+      </w:r>
+      <w:r>
+        <w:t xml:space="preserve">-</w:t>
+      </w:r>
+      <w:r>
+        <w:t xml:space="preserve"> </w:t>
+      </w:r>
+      <w:r>
+        <w:rPr>
+          <w:b/>
+          <w:bCs/>
+        </w:rPr>
+        <w:t xml:space="preserve">Calibration example (tier_3):</w:t>
+      </w:r>
+      <w:r>
+        <w:t xml:space="preserve"> </w:t>
+      </w:r>
+      <w:r>
+        <w:t xml:space="preserve">p50=14.3%, p90=28.6%, p99=57.1%</w:t>
+      </w:r>
+      <w:r>
+        <w:t xml:space="preserve"> </w:t>
+      </w:r>
+      <w:r>
+        <w:t xml:space="preserve">-</w:t>
+      </w:r>
+      <w:r>
+        <w:t xml:space="preserve"> </w:t>
+      </w:r>
+      <w:r>
+        <w:rPr>
+          <w:b/>
+          <w:bCs/>
+        </w:rPr>
+        <w:t xml:space="preserve">Data sparsity:</w:t>
+      </w:r>
+      <w:r>
+        <w:t xml:space="preserve"> </w:t>
+      </w:r>
+      <w:r>
+        <w:t xml:space="preserve">Most random guilds (p1-p70) have 0% coverage, reflecting limited GloBI pollinator data</w:t>
       </w:r>
     </w:p>
     <w:p>
@@ -4314,7 +6026,225 @@
         <w:pStyle w:val="BodyText"/>
       </w:pPr>
       <w:r>
-        <w:t xml:space="preserve">Guild A scores 5× higher despite same pollinator count, correctly modeling the</w:t>
+        <w:rPr>
+          <w:b/>
+          <w:bCs/>
+        </w:rPr>
+        <w:t xml:space="preserve">Data Quality Decision:</w:t>
+      </w:r>
+      <w:r>
+        <w:t xml:space="preserve"> </w:t>
+      </w:r>
+      <w:r>
+        <w:t xml:space="preserve">-</w:t>
+      </w:r>
+      <w:r>
+        <w:t xml:space="preserve"> </w:t>
+      </w:r>
+      <w:r>
+        <w:rPr>
+          <w:b/>
+          <w:bCs/>
+        </w:rPr>
+        <w:t xml:space="preserve">Uses:</w:t>
+      </w:r>
+      <w:r>
+        <w:t xml:space="preserve"> </w:t>
+      </w:r>
+      <w:r>
+        <w:rPr>
+          <w:rStyle w:val="VerbatimChar"/>
+        </w:rPr>
+        <w:t xml:space="preserve">pollinators</w:t>
+      </w:r>
+      <w:r>
+        <w:t xml:space="preserve"> </w:t>
+      </w:r>
+      <w:r>
+        <w:t xml:space="preserve">column ONLY (strict pollinators verified by interaction data)</w:t>
+      </w:r>
+      <w:r>
+        <w:t xml:space="preserve"> </w:t>
+      </w:r>
+      <w:r>
+        <w:t xml:space="preserve">-</w:t>
+      </w:r>
+      <w:r>
+        <w:t xml:space="preserve"> </w:t>
+      </w:r>
+      <w:r>
+        <w:rPr>
+          <w:b/>
+          <w:bCs/>
+        </w:rPr>
+        <w:t xml:space="preserve">Excludes:</w:t>
+      </w:r>
+      <w:r>
+        <w:t xml:space="preserve"> </w:t>
+      </w:r>
+      <w:r>
+        <w:rPr>
+          <w:rStyle w:val="VerbatimChar"/>
+        </w:rPr>
+        <w:t xml:space="preserve">flower_visitors</w:t>
+      </w:r>
+      <w:r>
+        <w:t xml:space="preserve"> </w:t>
+      </w:r>
+      <w:r>
+        <w:t xml:space="preserve">column (contaminated with herbivores, seed dispersers)</w:t>
+      </w:r>
+      <w:r>
+        <w:t xml:space="preserve"> </w:t>
+      </w:r>
+      <w:r>
+        <w:t xml:space="preserve">- This ensures metric measures true pollination services, not just flower visitation</w:t>
+      </w:r>
+    </w:p>
+    <w:p>
+      <w:pPr>
+        <w:pStyle w:val="BodyText"/>
+      </w:pPr>
+      <w:r>
+        <w:rPr>
+          <w:b/>
+          <w:bCs/>
+        </w:rPr>
+        <w:t xml:space="preserve">Technical Details:</w:t>
+      </w:r>
+      <w:r>
+        <w:t xml:space="preserve"> </w:t>
+      </w:r>
+      <w:r>
+        <w:t xml:space="preserve">-</w:t>
+      </w:r>
+      <w:r>
+        <w:t xml:space="preserve"> </w:t>
+      </w:r>
+      <w:r>
+        <w:rPr>
+          <w:b/>
+          <w:bCs/>
+        </w:rPr>
+        <w:t xml:space="preserve">Shared threshold:</w:t>
+      </w:r>
+      <w:r>
+        <w:t xml:space="preserve"> </w:t>
+      </w:r>
+      <w:r>
+        <w:t xml:space="preserve">Pollinator must visit ≥2 plants to contribute</w:t>
+      </w:r>
+      <w:r>
+        <w:t xml:space="preserve"> </w:t>
+      </w:r>
+      <w:r>
+        <w:t xml:space="preserve">-</w:t>
+      </w:r>
+      <w:r>
+        <w:t xml:space="preserve"> </w:t>
+      </w:r>
+      <w:r>
+        <w:rPr>
+          <w:b/>
+          <w:bCs/>
+        </w:rPr>
+        <w:t xml:space="preserve">Data source:</w:t>
+      </w:r>
+      <w:r>
+        <w:t xml:space="preserve"> </w:t>
+      </w:r>
+      <w:r>
+        <w:rPr>
+          <w:rStyle w:val="VerbatimChar"/>
+        </w:rPr>
+        <w:t xml:space="preserve">organism_profiles_11711.parquet</w:t>
+      </w:r>
+      <w:r>
+        <w:t xml:space="preserve">,</w:t>
+      </w:r>
+      <w:r>
+        <w:t xml:space="preserve"> </w:t>
+      </w:r>
+      <w:r>
+        <w:rPr>
+          <w:rStyle w:val="VerbatimChar"/>
+        </w:rPr>
+        <w:t xml:space="preserve">pollinators</w:t>
+      </w:r>
+      <w:r>
+        <w:t xml:space="preserve"> </w:t>
+      </w:r>
+      <w:r>
+        <w:t xml:space="preserve">column (list format)</w:t>
+      </w:r>
+      <w:r>
+        <w:t xml:space="preserve"> </w:t>
+      </w:r>
+      <w:r>
+        <w:t xml:space="preserve">-</w:t>
+      </w:r>
+      <w:r>
+        <w:t xml:space="preserve"> </w:t>
+      </w:r>
+      <w:r>
+        <w:rPr>
+          <w:b/>
+          <w:bCs/>
+        </w:rPr>
+        <w:t xml:space="preserve">Taxonomy:</w:t>
+      </w:r>
+      <w:r>
+        <w:t xml:space="preserve"> </w:t>
+      </w:r>
+      <w:r>
+        <w:t xml:space="preserve">Uses Kimi AI gardener labels for pollinator categorization</w:t>
+      </w:r>
+      <w:r>
+        <w:t xml:space="preserve"> </w:t>
+      </w:r>
+      <w:r>
+        <w:t xml:space="preserve">-</w:t>
+      </w:r>
+      <w:r>
+        <w:t xml:space="preserve"> </w:t>
+      </w:r>
+      <w:r>
+        <w:rPr>
+          <w:b/>
+          <w:bCs/>
+        </w:rPr>
+        <w:t xml:space="preserve">Edge case:</w:t>
+      </w:r>
+      <w:r>
+        <w:t xml:space="preserve"> </w:t>
+      </w:r>
+      <w:r>
+        <w:t xml:space="preserve">Zero pollinators returns 0.0</w:t>
+      </w:r>
+    </w:p>
+    <w:bookmarkEnd w:id="36"/>
+    <w:bookmarkStart w:id="37" w:name="scientific-basis-5"/>
+    <w:p>
+      <w:pPr>
+        <w:pStyle w:val="Heading3"/>
+      </w:pPr>
+      <w:r>
+        <w:t xml:space="preserve">Scientific Basis</w:t>
+      </w:r>
+    </w:p>
+    <w:p>
+      <w:pPr>
+        <w:pStyle w:val="FirstParagraph"/>
+      </w:pPr>
+      <w:r>
+        <w:rPr>
+          <w:b/>
+          <w:bCs/>
+        </w:rPr>
+        <w:t xml:space="preserve">Pollinator Facilitation</w:t>
+      </w:r>
+      <w:r>
+        <w:t xml:space="preserve">: A dense patch of flowers attracts more pollinators than scattered ones. The math correctly models this</w:t>
       </w:r>
       <w:r>
         <w:t xml:space="preserve"> </w:t>
@@ -4328,243 +6258,11 @@
         <w:pStyle w:val="BodyText"/>
       </w:pPr>
       <w:r>
-        <w:rPr>
-          <w:b/>
-          <w:bCs/>
-        </w:rPr>
-        <w:t xml:space="preserve">Data Quality Decision:</w:t>
-      </w:r>
-      <w:r>
-        <w:t xml:space="preserve"> </w:t>
-      </w:r>
-      <w:r>
-        <w:t xml:space="preserve">-</w:t>
-      </w:r>
-      <w:r>
-        <w:t xml:space="preserve"> </w:t>
-      </w:r>
-      <w:r>
-        <w:rPr>
-          <w:b/>
-          <w:bCs/>
-        </w:rPr>
-        <w:t xml:space="preserve">Uses:</w:t>
-      </w:r>
-      <w:r>
-        <w:t xml:space="preserve"> </w:t>
-      </w:r>
-      <w:r>
-        <w:rPr>
-          <w:rStyle w:val="VerbatimChar"/>
-        </w:rPr>
-        <w:t xml:space="preserve">pollinators</w:t>
-      </w:r>
-      <w:r>
-        <w:t xml:space="preserve"> </w:t>
-      </w:r>
-      <w:r>
-        <w:t xml:space="preserve">column ONLY (strict pollinators verified by interaction data)</w:t>
-      </w:r>
-      <w:r>
-        <w:t xml:space="preserve"> </w:t>
-      </w:r>
-      <w:r>
-        <w:t xml:space="preserve">-</w:t>
-      </w:r>
-      <w:r>
-        <w:t xml:space="preserve"> </w:t>
-      </w:r>
-      <w:r>
-        <w:rPr>
-          <w:b/>
-          <w:bCs/>
-        </w:rPr>
-        <w:t xml:space="preserve">Excludes:</w:t>
-      </w:r>
-      <w:r>
-        <w:t xml:space="preserve"> </w:t>
-      </w:r>
-      <w:r>
-        <w:rPr>
-          <w:rStyle w:val="VerbatimChar"/>
-        </w:rPr>
-        <w:t xml:space="preserve">flower_visitors</w:t>
-      </w:r>
-      <w:r>
-        <w:t xml:space="preserve"> </w:t>
-      </w:r>
-      <w:r>
-        <w:t xml:space="preserve">column (contaminated with herbivores, seed dispersers)</w:t>
-      </w:r>
-      <w:r>
-        <w:t xml:space="preserve"> </w:t>
-      </w:r>
-      <w:r>
-        <w:t xml:space="preserve">- This ensures metric measures true pollination services, not just flower visitation</w:t>
-      </w:r>
-    </w:p>
-    <w:p>
-      <w:pPr>
-        <w:pStyle w:val="BodyText"/>
-      </w:pPr>
-      <w:r>
-        <w:rPr>
-          <w:b/>
-          <w:bCs/>
-        </w:rPr>
-        <w:t xml:space="preserve">Technical Details:</w:t>
-      </w:r>
-      <w:r>
-        <w:t xml:space="preserve"> </w:t>
-      </w:r>
-      <w:r>
-        <w:t xml:space="preserve">-</w:t>
-      </w:r>
-      <w:r>
-        <w:t xml:space="preserve"> </w:t>
-      </w:r>
-      <w:r>
-        <w:rPr>
-          <w:b/>
-          <w:bCs/>
-        </w:rPr>
-        <w:t xml:space="preserve">Shared threshold:</w:t>
-      </w:r>
-      <w:r>
-        <w:t xml:space="preserve"> </w:t>
-      </w:r>
-      <w:r>
-        <w:t xml:space="preserve">Pollinator must visit ≥2 plants to contribute</w:t>
-      </w:r>
-      <w:r>
-        <w:t xml:space="preserve"> </w:t>
-      </w:r>
-      <w:r>
-        <w:t xml:space="preserve">-</w:t>
-      </w:r>
-      <w:r>
-        <w:t xml:space="preserve"> </w:t>
-      </w:r>
-      <w:r>
-        <w:rPr>
-          <w:b/>
-          <w:bCs/>
-        </w:rPr>
-        <w:t xml:space="preserve">Data source:</w:t>
-      </w:r>
-      <w:r>
-        <w:t xml:space="preserve"> </w:t>
-      </w:r>
-      <w:r>
-        <w:rPr>
-          <w:rStyle w:val="VerbatimChar"/>
-        </w:rPr>
-        <w:t xml:space="preserve">organism_profiles_11711.parquet</w:t>
-      </w:r>
-      <w:r>
-        <w:t xml:space="preserve">,</w:t>
-      </w:r>
-      <w:r>
-        <w:t xml:space="preserve"> </w:t>
-      </w:r>
-      <w:r>
-        <w:rPr>
-          <w:rStyle w:val="VerbatimChar"/>
-        </w:rPr>
-        <w:t xml:space="preserve">pollinators</w:t>
-      </w:r>
-      <w:r>
-        <w:t xml:space="preserve"> </w:t>
-      </w:r>
-      <w:r>
-        <w:t xml:space="preserve">column (list format)</w:t>
-      </w:r>
-      <w:r>
-        <w:t xml:space="preserve"> </w:t>
-      </w:r>
-      <w:r>
-        <w:t xml:space="preserve">-</w:t>
-      </w:r>
-      <w:r>
-        <w:t xml:space="preserve"> </w:t>
-      </w:r>
-      <w:r>
-        <w:rPr>
-          <w:b/>
-          <w:bCs/>
-        </w:rPr>
-        <w:t xml:space="preserve">Taxonomy:</w:t>
-      </w:r>
-      <w:r>
-        <w:t xml:space="preserve"> </w:t>
-      </w:r>
-      <w:r>
-        <w:t xml:space="preserve">Uses Kimi AI gardener labels for pollinator categorization</w:t>
-      </w:r>
-      <w:r>
-        <w:t xml:space="preserve"> </w:t>
-      </w:r>
-      <w:r>
-        <w:t xml:space="preserve">-</w:t>
-      </w:r>
-      <w:r>
-        <w:t xml:space="preserve"> </w:t>
-      </w:r>
-      <w:r>
-        <w:rPr>
-          <w:b/>
-          <w:bCs/>
-        </w:rPr>
-        <w:t xml:space="preserve">Edge case:</w:t>
-      </w:r>
-      <w:r>
-        <w:t xml:space="preserve"> </w:t>
-      </w:r>
-      <w:r>
-        <w:t xml:space="preserve">Zero pollinators returns 0.0</w:t>
-      </w:r>
-    </w:p>
-    <w:bookmarkEnd w:id="35"/>
-    <w:bookmarkStart w:id="36" w:name="scientific-basis-soundness-moderate-2"/>
-    <w:p>
-      <w:pPr>
-        <w:pStyle w:val="Heading3"/>
-      </w:pPr>
-      <w:r>
-        <w:t xml:space="preserve">Scientific Basis (Soundness: Moderate)</w:t>
-      </w:r>
-    </w:p>
-    <w:p>
-      <w:pPr>
-        <w:pStyle w:val="FirstParagraph"/>
-      </w:pPr>
-      <w:r>
-        <w:rPr>
-          <w:b/>
-          <w:bCs/>
-        </w:rPr>
-        <w:t xml:space="preserve">Pollinator Facilitation</w:t>
-      </w:r>
-      <w:r>
-        <w:t xml:space="preserve">: A dense patch of flowers attracts more pollinators than scattered ones. The math correctly models this</w:t>
-      </w:r>
-      <w:r>
-        <w:t xml:space="preserve"> </w:t>
-      </w:r>
-      <w:r>
-        <w:t xml:space="preserve">“magnet effect.”</w:t>
-      </w:r>
-    </w:p>
-    <w:p>
-      <w:pPr>
-        <w:pStyle w:val="BodyText"/>
-      </w:pPr>
-      <w:r>
-        <w:t xml:space="preserve">The quadratic weighting is empirically justified: studies show pollinator visitation rates increase non-linearly with flower density, due to pollinator learning and foraging efficiency.</w:t>
-      </w:r>
-    </w:p>
-    <w:bookmarkEnd w:id="36"/>
-    <w:bookmarkStart w:id="37" w:name="horticultural-usefulness-high-2"/>
+        <w:t xml:space="preserve">The quadratic weighting (though no longer implemented) is empirically justified: studies show pollinator visitation rates increase non-linearly with flower density, due to pollinator learning and foraging efficiency.</w:t>
+      </w:r>
+    </w:p>
+    <w:bookmarkEnd w:id="37"/>
+    <w:bookmarkStart w:id="38" w:name="horticultural-usefulness-high-2"/>
     <w:p>
       <w:pPr>
         <w:pStyle w:val="Heading3"/>
@@ -4624,9 +6322,9 @@
         </w:pict>
       </w:r>
     </w:p>
-    <w:bookmarkEnd w:id="37"/>
     <w:bookmarkEnd w:id="38"/>
-    <w:bookmarkStart w:id="42" w:name="technical-appendix"/>
+    <w:bookmarkEnd w:id="39"/>
+    <w:bookmarkStart w:id="43" w:name="technical-appendix"/>
     <w:p>
       <w:pPr>
         <w:pStyle w:val="Heading2"/>
@@ -4635,7 +6333,7 @@
         <w:t xml:space="preserve">Technical Appendix</w:t>
       </w:r>
     </w:p>
-    <w:bookmarkStart w:id="39" w:name="a.-data-sources-and-formats"/>
+    <w:bookmarkStart w:id="40" w:name="a.-data-sources-and-formats"/>
     <w:p>
       <w:pPr>
         <w:pStyle w:val="Heading3"/>
@@ -5164,8 +6862,8 @@
         </w:pict>
       </w:r>
     </w:p>
-    <w:bookmarkEnd w:id="39"/>
-    <w:bookmarkStart w:id="40" w:name="b.-performance-optimizations"/>
+    <w:bookmarkEnd w:id="40"/>
+    <w:bookmarkStart w:id="41" w:name="b.-performance-optimizations"/>
     <w:p>
       <w:pPr>
         <w:pStyle w:val="Heading3"/>
@@ -5361,8 +7059,8 @@
         </w:pict>
       </w:r>
     </w:p>
-    <w:bookmarkEnd w:id="40"/>
-    <w:bookmarkStart w:id="41" w:name="c.-edge-cases-and-error-handling"/>
+    <w:bookmarkEnd w:id="41"/>
+    <w:bookmarkStart w:id="42" w:name="c.-edge-cases-and-error-handling"/>
     <w:p>
       <w:pPr>
         <w:pStyle w:val="Heading3"/>
@@ -5566,9 +7264,9 @@
         </w:pict>
       </w:r>
     </w:p>
-    <w:bookmarkEnd w:id="41"/>
     <w:bookmarkEnd w:id="42"/>
-    <w:bookmarkStart w:id="43" w:name="references"/>
+    <w:bookmarkEnd w:id="43"/>
+    <w:bookmarkStart w:id="44" w:name="references"/>
     <w:p>
       <w:pPr>
         <w:pStyle w:val="Heading2"/>
@@ -5616,8 +7314,8 @@
         <w:t xml:space="preserve">- GloBI: Global Biotic Interactions database</w:t>
       </w:r>
     </w:p>
-    <w:bookmarkEnd w:id="43"/>
     <w:bookmarkEnd w:id="44"/>
+    <w:bookmarkEnd w:id="45"/>
     <w:sectPr>
       <w:footnotePr>
         <w:numRestart w:val="eachSect"/>

</xml_diff>